<commit_message>
update exam sept 2022
</commit_message>
<xml_diff>
--- a/tips.docx
+++ b/tips.docx
@@ -448,6 +448,23 @@
         <w:rPr>
           <w:b/>
           <w:bCs/>
+          <w:u w:val="single"/>
+        </w:rPr>
+      </w:pPr>
+      <w:r>
+        <w:rPr>
+          <w:b/>
+          <w:bCs/>
+          <w:u w:val="single"/>
+        </w:rPr>
+        <w:t>Commande :</w:t>
+      </w:r>
+    </w:p>
+    <w:p>
+      <w:pPr>
+        <w:rPr>
+          <w:b/>
+          <w:bCs/>
         </w:rPr>
       </w:pPr>
       <w:proofErr w:type="spellStart"/>
@@ -496,7 +513,21 @@
           <w:b/>
           <w:bCs/>
         </w:rPr>
-        <w:t> 'Data Source=(</w:t>
+        <w:t> 'Data</w:t>
+      </w:r>
+      <w:r>
+        <w:rPr>
+          <w:b/>
+          <w:bCs/>
+        </w:rPr>
+        <w:t xml:space="preserve"> </w:t>
+      </w:r>
+      <w:r>
+        <w:rPr>
+          <w:b/>
+          <w:bCs/>
+        </w:rPr>
+        <w:t>Source=(</w:t>
       </w:r>
       <w:proofErr w:type="spellStart"/>
       <w:r>
@@ -614,7 +645,7 @@
           <w:noProof/>
         </w:rPr>
         <w:drawing>
-          <wp:inline distT="0" distB="0" distL="0" distR="0" wp14:anchorId="5B7EA1D7" wp14:editId="2E43EE08">
+          <wp:inline distT="0" distB="0" distL="0" distR="0" wp14:anchorId="5B7EA1D7" wp14:editId="1F3AC4FF">
             <wp:extent cx="5760720" cy="3902075"/>
             <wp:effectExtent l="0" t="0" r="0" b="3175"/>
             <wp:docPr id="662727951" name="Image 2" descr="Une image contenant texte, capture d’écran, logiciel, Logiciel multimédia&#10;&#10;Description générée automatiquement"/>
@@ -828,6 +859,7 @@
         <w:rPr>
           <w:lang w:val="en-US"/>
         </w:rPr>
+        <w:lastRenderedPageBreak/>
         <w:t xml:space="preserve"> if (!</w:t>
       </w:r>
       <w:proofErr w:type="spellStart"/>
@@ -855,7 +887,6 @@
         <w:rPr>
           <w:lang w:val="en-US"/>
         </w:rPr>
-        <w:lastRenderedPageBreak/>
         <w:t xml:space="preserve"> {</w:t>
       </w:r>
     </w:p>
@@ -1170,6 +1201,48 @@
         <w:rPr>
           <w:b/>
           <w:bCs/>
+          <w:lang w:val="en-US"/>
+        </w:rPr>
+      </w:pPr>
+      <w:r>
+        <w:rPr>
+          <w:b/>
+          <w:bCs/>
+          <w:lang w:val="en-US"/>
+        </w:rPr>
+        <w:t xml:space="preserve">using </w:t>
+      </w:r>
+      <w:proofErr w:type="spellStart"/>
+      <w:r>
+        <w:rPr>
+          <w:b/>
+          <w:bCs/>
+          <w:lang w:val="en-US"/>
+        </w:rPr>
+        <w:t>Microsoft.Extensions.Logging</w:t>
+      </w:r>
+      <w:proofErr w:type="spellEnd"/>
+      <w:r>
+        <w:rPr>
+          <w:b/>
+          <w:bCs/>
+          <w:lang w:val="en-US"/>
+        </w:rPr>
+        <w:t>;</w:t>
+      </w:r>
+    </w:p>
+    <w:p>
+      <w:pPr>
+        <w:rPr>
+          <w:lang w:val="en-US"/>
+        </w:rPr>
+      </w:pPr>
+    </w:p>
+    <w:p>
+      <w:pPr>
+        <w:rPr>
+          <w:b/>
+          <w:bCs/>
           <w:u w:val="single"/>
           <w:lang w:val="en-US"/>
         </w:rPr>
@@ -1559,6 +1632,7 @@
         <w:rPr>
           <w:lang w:val="en-US"/>
         </w:rPr>
+        <w:lastRenderedPageBreak/>
         <w:t xml:space="preserve">using </w:t>
       </w:r>
       <w:proofErr w:type="spellStart"/>
@@ -1640,7 +1714,6 @@
         <w:rPr>
           <w:lang w:val="en-US"/>
         </w:rPr>
-        <w:lastRenderedPageBreak/>
         <w:t xml:space="preserve">using </w:t>
       </w:r>
       <w:proofErr w:type="spellStart"/>
@@ -2137,6 +2210,7 @@
           <w:bCs/>
           <w:lang w:val="fr-FR"/>
         </w:rPr>
+        <w:lastRenderedPageBreak/>
         <w:t xml:space="preserve">public </w:t>
       </w:r>
       <w:proofErr w:type="spellStart"/>
@@ -2219,14 +2293,7 @@
         <w:rPr>
           <w:lang w:val="fr-FR"/>
         </w:rPr>
-        <w:t xml:space="preserve">. Cette méthode est générée automatiquement par </w:t>
-      </w:r>
-      <w:r>
-        <w:rPr>
-          <w:lang w:val="fr-FR"/>
-        </w:rPr>
-        <w:lastRenderedPageBreak/>
-        <w:t xml:space="preserve">le fichier XAML associé (généralement </w:t>
+        <w:t xml:space="preserve">. Cette méthode est générée automatiquement par le fichier XAML associé (généralement </w:t>
       </w:r>
       <w:proofErr w:type="spellStart"/>
       <w:r>
@@ -2833,6 +2900,7 @@
         <w:rPr>
           <w:lang w:val="fr-FR"/>
         </w:rPr>
+        <w:lastRenderedPageBreak/>
         <w:t>C'est un exemple typique d'implémentation du modèle MVVM (Model-</w:t>
       </w:r>
       <w:proofErr w:type="spellStart"/>
@@ -2996,14 +3064,14 @@
     <w:p>
       <w:pPr>
         <w:rPr>
-          <w:lang w:val="en-US"/>
+          <w:lang w:val="fr-FR"/>
         </w:rPr>
       </w:pPr>
       <w:proofErr w:type="spellStart"/>
       <w:r>
         <w:rPr>
           <w:highlight w:val="yellow"/>
-          <w:lang w:val="en-US"/>
+          <w:lang w:val="fr-FR"/>
         </w:rPr>
         <w:t>SelectedItem</w:t>
       </w:r>
@@ -3011,7 +3079,7 @@
       <w:r>
         <w:rPr>
           <w:highlight w:val="yellow"/>
-          <w:lang w:val="en-US"/>
+          <w:lang w:val="fr-FR"/>
         </w:rPr>
         <w:t xml:space="preserve">="{Binding </w:t>
       </w:r>
@@ -3019,7 +3087,7 @@
       <w:r>
         <w:rPr>
           <w:highlight w:val="yellow"/>
-          <w:lang w:val="en-US"/>
+          <w:lang w:val="fr-FR"/>
         </w:rPr>
         <w:t>SelectedStudent</w:t>
       </w:r>
@@ -3027,57 +3095,21 @@
       <w:r>
         <w:rPr>
           <w:highlight w:val="yellow"/>
-          <w:lang w:val="en-US"/>
+          <w:lang w:val="fr-FR"/>
         </w:rPr>
         <w:t>}"</w:t>
       </w:r>
       <w:r>
         <w:rPr>
-          <w:lang w:val="en-US"/>
-        </w:rPr>
-        <w:t xml:space="preserve"> </w:t>
-      </w:r>
-      <w:proofErr w:type="spellStart"/>
-      <w:r>
-        <w:rPr>
-          <w:lang w:val="en-US"/>
-        </w:rPr>
-        <w:t>sélectionne</w:t>
-      </w:r>
-      <w:proofErr w:type="spellEnd"/>
-      <w:r>
-        <w:rPr>
-          <w:lang w:val="en-US"/>
-        </w:rPr>
-        <w:t xml:space="preserve"> </w:t>
-      </w:r>
-      <w:proofErr w:type="spellStart"/>
-      <w:r>
-        <w:rPr>
-          <w:lang w:val="en-US"/>
-        </w:rPr>
-        <w:t>l’item</w:t>
-      </w:r>
-      <w:proofErr w:type="spellEnd"/>
-      <w:r>
-        <w:rPr>
-          <w:lang w:val="en-US"/>
-        </w:rPr>
-        <w:t xml:space="preserve"> dans la </w:t>
-      </w:r>
-      <w:proofErr w:type="spellStart"/>
-      <w:r>
-        <w:rPr>
-          <w:lang w:val="en-US"/>
-        </w:rPr>
-        <w:t>liste</w:t>
-      </w:r>
-      <w:proofErr w:type="spellEnd"/>
-    </w:p>
-    <w:p>
-      <w:pPr>
-        <w:rPr>
-          <w:lang w:val="en-US"/>
+          <w:lang w:val="fr-FR"/>
+        </w:rPr>
+        <w:t xml:space="preserve"> sélectionne l’item dans la liste</w:t>
+      </w:r>
+    </w:p>
+    <w:p>
+      <w:pPr>
+        <w:rPr>
+          <w:lang w:val="fr-FR"/>
         </w:rPr>
       </w:pPr>
     </w:p>
@@ -3147,6 +3179,7 @@
       </w:pPr>
       <w:r>
         <w:rPr>
+          <w:noProof/>
           <w:lang w:val="fr-FR"/>
         </w:rPr>
         <w:drawing>
@@ -3189,9 +3222,212 @@
     <w:p>
       <w:pPr>
         <w:rPr>
-          <w:lang w:val="fr-FR"/>
-        </w:rPr>
-      </w:pPr>
+          <w:highlight w:val="yellow"/>
+          <w:lang w:val="en-US"/>
+        </w:rPr>
+      </w:pPr>
+      <w:r>
+        <w:rPr>
+          <w:lang w:val="en-US"/>
+        </w:rPr>
+        <w:t xml:space="preserve">  </w:t>
+      </w:r>
+      <w:r>
+        <w:rPr>
+          <w:highlight w:val="yellow"/>
+          <w:lang w:val="en-US"/>
+        </w:rPr>
+        <w:t>public ObservableCollection&lt;ProductsModel&gt; ProductsList</w:t>
+      </w:r>
+    </w:p>
+    <w:p>
+      <w:pPr>
+        <w:rPr>
+          <w:highlight w:val="yellow"/>
+          <w:lang w:val="en-US"/>
+        </w:rPr>
+      </w:pPr>
+      <w:r>
+        <w:rPr>
+          <w:highlight w:val="yellow"/>
+          <w:lang w:val="en-US"/>
+        </w:rPr>
+        <w:t xml:space="preserve">  {</w:t>
+      </w:r>
+    </w:p>
+    <w:p>
+      <w:pPr>
+        <w:rPr>
+          <w:highlight w:val="yellow"/>
+          <w:lang w:val="en-US"/>
+        </w:rPr>
+      </w:pPr>
+      <w:r>
+        <w:rPr>
+          <w:highlight w:val="yellow"/>
+          <w:lang w:val="en-US"/>
+        </w:rPr>
+        <w:lastRenderedPageBreak/>
+        <w:t xml:space="preserve">      get</w:t>
+      </w:r>
+    </w:p>
+    <w:p>
+      <w:pPr>
+        <w:rPr>
+          <w:highlight w:val="yellow"/>
+          <w:lang w:val="en-US"/>
+        </w:rPr>
+      </w:pPr>
+      <w:r>
+        <w:rPr>
+          <w:highlight w:val="yellow"/>
+          <w:lang w:val="en-US"/>
+        </w:rPr>
+        <w:t xml:space="preserve">      {</w:t>
+      </w:r>
+    </w:p>
+    <w:p>
+      <w:pPr>
+        <w:rPr>
+          <w:highlight w:val="yellow"/>
+          <w:lang w:val="en-US"/>
+        </w:rPr>
+      </w:pPr>
+      <w:r>
+        <w:rPr>
+          <w:highlight w:val="yellow"/>
+          <w:lang w:val="en-US"/>
+        </w:rPr>
+        <w:t xml:space="preserve">          if (_productsList == null)</w:t>
+      </w:r>
+    </w:p>
+    <w:p>
+      <w:pPr>
+        <w:rPr>
+          <w:highlight w:val="yellow"/>
+          <w:lang w:val="en-US"/>
+        </w:rPr>
+      </w:pPr>
+      <w:r>
+        <w:rPr>
+          <w:highlight w:val="yellow"/>
+          <w:lang w:val="en-US"/>
+        </w:rPr>
+        <w:t xml:space="preserve">          {</w:t>
+      </w:r>
+    </w:p>
+    <w:p>
+      <w:pPr>
+        <w:rPr>
+          <w:highlight w:val="yellow"/>
+          <w:lang w:val="en-US"/>
+        </w:rPr>
+      </w:pPr>
+      <w:r>
+        <w:rPr>
+          <w:highlight w:val="yellow"/>
+          <w:lang w:val="en-US"/>
+        </w:rPr>
+        <w:t xml:space="preserve">              _productsList = loadProducts();</w:t>
+      </w:r>
+    </w:p>
+    <w:p>
+      <w:pPr>
+        <w:rPr>
+          <w:highlight w:val="yellow"/>
+          <w:lang w:val="fr-FR"/>
+        </w:rPr>
+      </w:pPr>
+      <w:r>
+        <w:rPr>
+          <w:highlight w:val="yellow"/>
+          <w:lang w:val="en-US"/>
+        </w:rPr>
+        <w:t xml:space="preserve">          </w:t>
+      </w:r>
+      <w:r>
+        <w:rPr>
+          <w:highlight w:val="yellow"/>
+          <w:lang w:val="fr-FR"/>
+        </w:rPr>
+        <w:t>}</w:t>
+      </w:r>
+    </w:p>
+    <w:p>
+      <w:pPr>
+        <w:rPr>
+          <w:highlight w:val="yellow"/>
+          <w:lang w:val="fr-FR"/>
+        </w:rPr>
+      </w:pPr>
+    </w:p>
+    <w:p>
+      <w:pPr>
+        <w:rPr>
+          <w:highlight w:val="yellow"/>
+          <w:lang w:val="fr-FR"/>
+        </w:rPr>
+      </w:pPr>
+      <w:r>
+        <w:rPr>
+          <w:highlight w:val="yellow"/>
+          <w:lang w:val="fr-FR"/>
+        </w:rPr>
+        <w:t xml:space="preserve">          return _</w:t>
+      </w:r>
+      <w:proofErr w:type="spellStart"/>
+      <w:r>
+        <w:rPr>
+          <w:highlight w:val="yellow"/>
+          <w:lang w:val="fr-FR"/>
+        </w:rPr>
+        <w:t>productsList</w:t>
+      </w:r>
+      <w:proofErr w:type="spellEnd"/>
+      <w:r>
+        <w:rPr>
+          <w:highlight w:val="yellow"/>
+          <w:lang w:val="fr-FR"/>
+        </w:rPr>
+        <w:t>;</w:t>
+      </w:r>
+    </w:p>
+    <w:p>
+      <w:pPr>
+        <w:rPr>
+          <w:highlight w:val="yellow"/>
+          <w:lang w:val="fr-FR"/>
+        </w:rPr>
+      </w:pPr>
+    </w:p>
+    <w:p>
+      <w:pPr>
+        <w:rPr>
+          <w:highlight w:val="yellow"/>
+          <w:lang w:val="fr-FR"/>
+        </w:rPr>
+      </w:pPr>
+      <w:r>
+        <w:rPr>
+          <w:highlight w:val="yellow"/>
+          <w:lang w:val="fr-FR"/>
+        </w:rPr>
+        <w:t xml:space="preserve">      }</w:t>
+      </w:r>
+    </w:p>
+    <w:p>
+      <w:pPr>
+        <w:rPr>
+          <w:lang w:val="fr-FR"/>
+        </w:rPr>
+      </w:pPr>
+      <w:r>
+        <w:rPr>
+          <w:highlight w:val="yellow"/>
+          <w:lang w:val="fr-FR"/>
+        </w:rPr>
+        <w:t xml:space="preserve">  }</w:t>
+      </w:r>
     </w:p>
     <w:p>
       <w:pPr>

</xml_diff>

<commit_message>
update exam janv 2023
</commit_message>
<xml_diff>
--- a/tips.docx
+++ b/tips.docx
@@ -21,20 +21,8 @@
           <w:szCs w:val="52"/>
           <w:u w:val="single"/>
         </w:rPr>
-        <w:t xml:space="preserve">Exam </w:t>
-      </w:r>
-      <w:proofErr w:type="spellStart"/>
-      <w:r>
-        <w:rPr>
-          <w:b/>
-          <w:bCs/>
-          <w:sz w:val="52"/>
-          <w:szCs w:val="52"/>
-          <w:u w:val="single"/>
-        </w:rPr>
-        <w:t>DotNet</w:t>
-      </w:r>
-      <w:proofErr w:type="spellEnd"/>
+        <w:t>Exam DotNet</w:t>
+      </w:r>
     </w:p>
     <w:p>
       <w:pPr>
@@ -61,15 +49,7 @@
         </w:numPr>
       </w:pPr>
       <w:r>
-        <w:t xml:space="preserve">Créer la base de données </w:t>
-      </w:r>
-      <w:proofErr w:type="spellStart"/>
-      <w:r>
-        <w:t>Northwind</w:t>
-      </w:r>
-      <w:proofErr w:type="spellEnd"/>
-      <w:r>
-        <w:t xml:space="preserve"> à partir du fichier « Northwind4SqlServer.sql»</w:t>
+        <w:t>Créer la base de données Northwind à partir du fichier « Northwind4SqlServer.sql»</w:t>
       </w:r>
     </w:p>
     <w:p>
@@ -80,15 +60,7 @@
         </w:numPr>
       </w:pPr>
       <w:r>
-        <w:t xml:space="preserve">Récupérer sur </w:t>
-      </w:r>
-      <w:proofErr w:type="spellStart"/>
-      <w:r>
-        <w:t>MooVin</w:t>
-      </w:r>
-      <w:proofErr w:type="spellEnd"/>
-      <w:r>
-        <w:t xml:space="preserve"> le fichier « Northwind4SQLServer.sql» dans les ressources</w:t>
+        <w:t>Récupérer sur MooVin le fichier « Northwind4SQLServer.sql» dans les ressources</w:t>
       </w:r>
     </w:p>
     <w:p>
@@ -99,15 +71,7 @@
         </w:numPr>
       </w:pPr>
       <w:r>
-        <w:t xml:space="preserve">Exécuter un </w:t>
-      </w:r>
-      <w:proofErr w:type="spellStart"/>
-      <w:r>
-        <w:t>query</w:t>
-      </w:r>
-      <w:proofErr w:type="spellEnd"/>
-      <w:r>
-        <w:t xml:space="preserve"> avec ce fichier SQL dans Visual Studio</w:t>
+        <w:t>Exécuter un query avec ce fichier SQL dans Visual Studio</w:t>
       </w:r>
     </w:p>
     <w:p>
@@ -118,13 +82,8 @@
         </w:numPr>
       </w:pPr>
       <w:r>
-        <w:t>Outils –&gt; SQL SERVER -&gt; Nouvelle requête/</w:t>
-      </w:r>
-      <w:proofErr w:type="spellStart"/>
-      <w:r>
-        <w:t>query</w:t>
-      </w:r>
-      <w:proofErr w:type="spellEnd"/>
+        <w:t>Outils –&gt; SQL SERVER -&gt; Nouvelle requête/query</w:t>
+      </w:r>
     </w:p>
     <w:p>
       <w:pPr>
@@ -145,31 +104,7 @@
         </w:numPr>
       </w:pPr>
       <w:r>
-        <w:t xml:space="preserve">Exécuter le code du </w:t>
-      </w:r>
-      <w:proofErr w:type="spellStart"/>
-      <w:r>
-        <w:t>query</w:t>
-      </w:r>
-      <w:proofErr w:type="spellEnd"/>
-      <w:r>
-        <w:t xml:space="preserve"> (bouton </w:t>
-      </w:r>
-      <w:proofErr w:type="spellStart"/>
-      <w:r>
-        <w:t>play</w:t>
-      </w:r>
-      <w:proofErr w:type="spellEnd"/>
-      <w:r>
-        <w:t xml:space="preserve"> vert en haut à gauche de la fenêtre </w:t>
-      </w:r>
-      <w:proofErr w:type="spellStart"/>
-      <w:r>
-        <w:t>query</w:t>
-      </w:r>
-      <w:proofErr w:type="spellEnd"/>
-      <w:r>
-        <w:t>)</w:t>
+        <w:t>Exécuter le code du query (bouton play vert en haut à gauche de la fenêtre query)</w:t>
       </w:r>
     </w:p>
     <w:p>
@@ -180,13 +115,8 @@
         </w:numPr>
       </w:pPr>
       <w:r>
-        <w:t xml:space="preserve">Voir la base de données </w:t>
-      </w:r>
-      <w:proofErr w:type="spellStart"/>
-      <w:r>
-        <w:t>Northwind</w:t>
-      </w:r>
-      <w:proofErr w:type="spellEnd"/>
+        <w:t>Voir la base de données Northwind</w:t>
+      </w:r>
     </w:p>
     <w:p>
       <w:pPr>
@@ -225,33 +155,8 @@
           <w:b/>
           <w:bCs/>
         </w:rPr>
-        <w:t>(</w:t>
-      </w:r>
-      <w:proofErr w:type="spellStart"/>
-      <w:r>
-        <w:rPr>
-          <w:b/>
-          <w:bCs/>
-        </w:rPr>
-        <w:t>localdb</w:t>
-      </w:r>
-      <w:proofErr w:type="spellEnd"/>
-      <w:r>
-        <w:rPr>
-          <w:b/>
-          <w:bCs/>
-        </w:rPr>
-        <w:t>)\</w:t>
-      </w:r>
-      <w:proofErr w:type="spellStart"/>
-      <w:r>
-        <w:rPr>
-          <w:b/>
-          <w:bCs/>
-        </w:rPr>
-        <w:t>MSSQLLocaldb</w:t>
-      </w:r>
-      <w:proofErr w:type="spellEnd"/>
+        <w:t>(localdb)\MSSQLLocaldb</w:t>
+      </w:r>
     </w:p>
     <w:p>
       <w:pPr>
@@ -261,15 +166,7 @@
         </w:numPr>
       </w:pPr>
       <w:r>
-        <w:t xml:space="preserve">Vérifier que vous avez bien une base de données </w:t>
-      </w:r>
-      <w:proofErr w:type="spellStart"/>
-      <w:r>
-        <w:t>Northwind</w:t>
-      </w:r>
-      <w:proofErr w:type="spellEnd"/>
-      <w:r>
-        <w:t xml:space="preserve"> et afficher les données d’une table</w:t>
+        <w:t>Vérifier que vous avez bien une base de données Northwind et afficher les données d’une table</w:t>
       </w:r>
     </w:p>
     <w:p>
@@ -280,21 +177,8 @@
         </w:numPr>
       </w:pPr>
       <w:r>
-        <w:t xml:space="preserve">Ajouter les packages </w:t>
-      </w:r>
-      <w:proofErr w:type="spellStart"/>
-      <w:r>
-        <w:t>NuGet</w:t>
-      </w:r>
-      <w:proofErr w:type="spellEnd"/>
-      <w:r>
-        <w:t xml:space="preserve"> nécessaires pour </w:t>
-      </w:r>
-      <w:proofErr w:type="spellStart"/>
-      <w:r>
-        <w:t>EntityFramework</w:t>
-      </w:r>
-      <w:proofErr w:type="spellEnd"/>
+        <w:t>Ajouter les packages NuGet nécessaires pour EntityFramework</w:t>
+      </w:r>
     </w:p>
     <w:p>
       <w:pPr>
@@ -304,15 +188,7 @@
         </w:numPr>
       </w:pPr>
       <w:r>
-        <w:t xml:space="preserve">Clic droit sur le projet -&gt; Gérer les packages </w:t>
-      </w:r>
-      <w:proofErr w:type="spellStart"/>
-      <w:r>
-        <w:t>NuGet</w:t>
-      </w:r>
-      <w:proofErr w:type="spellEnd"/>
-      <w:r>
-        <w:t xml:space="preserve"> </w:t>
+        <w:t xml:space="preserve">Clic droit sur le projet -&gt; Gérer les packages NuGet </w:t>
       </w:r>
     </w:p>
     <w:p>
@@ -333,11 +209,9 @@
           <w:numId w:val="1"/>
         </w:numPr>
       </w:pPr>
-      <w:proofErr w:type="spellStart"/>
       <w:r>
         <w:t>Microsoft.EntityFrameworkCore</w:t>
       </w:r>
-      <w:proofErr w:type="spellEnd"/>
     </w:p>
     <w:p>
       <w:pPr>
@@ -346,11 +220,9 @@
           <w:numId w:val="1"/>
         </w:numPr>
       </w:pPr>
-      <w:proofErr w:type="spellStart"/>
       <w:r>
         <w:t>Microsoft.EntityFrameworkCore.Design</w:t>
       </w:r>
-      <w:proofErr w:type="spellEnd"/>
     </w:p>
     <w:p>
       <w:pPr>
@@ -359,11 +231,9 @@
           <w:numId w:val="1"/>
         </w:numPr>
       </w:pPr>
-      <w:proofErr w:type="spellStart"/>
       <w:r>
         <w:t>Microsoft.EntityFrameworkCore.Tools</w:t>
       </w:r>
-      <w:proofErr w:type="spellEnd"/>
     </w:p>
     <w:p>
       <w:pPr>
@@ -372,11 +242,9 @@
           <w:numId w:val="1"/>
         </w:numPr>
       </w:pPr>
-      <w:proofErr w:type="spellStart"/>
       <w:r>
         <w:t>Microsoft.EntityFrameworkCore.SqlServer</w:t>
       </w:r>
-      <w:proofErr w:type="spellEnd"/>
     </w:p>
     <w:p>
       <w:pPr>
@@ -416,15 +284,7 @@
         </w:numPr>
       </w:pPr>
       <w:r>
-        <w:t xml:space="preserve">Outils – Gestionnaire de Package </w:t>
-      </w:r>
-      <w:proofErr w:type="spellStart"/>
-      <w:r>
-        <w:t>NuGet</w:t>
-      </w:r>
-      <w:proofErr w:type="spellEnd"/>
-      <w:r>
-        <w:t xml:space="preserve"> -&gt; Console</w:t>
+        <w:t>Outils – Gestionnaire de Package NuGet -&gt; Console</w:t>
       </w:r>
     </w:p>
     <w:p>
@@ -467,31 +327,14 @@
           <w:bCs/>
         </w:rPr>
       </w:pPr>
-      <w:proofErr w:type="spellStart"/>
-      <w:r>
-        <w:rPr>
-          <w:b/>
-          <w:bCs/>
-        </w:rPr>
-        <w:t>Scaffold-DbContext</w:t>
-      </w:r>
-      <w:proofErr w:type="spellEnd"/>
-      <w:r>
-        <w:rPr>
-          <w:b/>
-          <w:bCs/>
-        </w:rPr>
-        <w:t xml:space="preserve"> -</w:t>
-      </w:r>
-      <w:proofErr w:type="spellStart"/>
-      <w:r>
-        <w:rPr>
-          <w:b/>
-          <w:bCs/>
-        </w:rPr>
-        <w:t>OutputDir</w:t>
-      </w:r>
-      <w:proofErr w:type="spellEnd"/>
+      <w:bookmarkStart w:id="0" w:name="_Hlk186632023"/>
+      <w:r>
+        <w:rPr>
+          <w:b/>
+          <w:bCs/>
+        </w:rPr>
+        <w:t>Scaffold-DbContext -OutputDir Models 'Data</w:t>
+      </w:r>
       <w:r>
         <w:rPr>
           <w:b/>
@@ -499,21 +342,12 @@
         </w:rPr>
         <w:t xml:space="preserve"> </w:t>
       </w:r>
-      <w:proofErr w:type="spellStart"/>
-      <w:r>
-        <w:rPr>
-          <w:b/>
-          <w:bCs/>
-        </w:rPr>
-        <w:t>Models</w:t>
-      </w:r>
-      <w:proofErr w:type="spellEnd"/>
-      <w:r>
-        <w:rPr>
-          <w:b/>
-          <w:bCs/>
-        </w:rPr>
-        <w:t> 'Data</w:t>
+      <w:r>
+        <w:rPr>
+          <w:b/>
+          <w:bCs/>
+        </w:rPr>
+        <w:t>Source=(localdb)\MSSQLLocalDB;Initial Catalog=Northwind'</w:t>
       </w:r>
       <w:r>
         <w:rPr>
@@ -527,89 +361,10 @@
           <w:b/>
           <w:bCs/>
         </w:rPr>
-        <w:t>Source=(</w:t>
-      </w:r>
-      <w:proofErr w:type="spellStart"/>
-      <w:r>
-        <w:rPr>
-          <w:b/>
-          <w:bCs/>
-        </w:rPr>
-        <w:t>localdb</w:t>
-      </w:r>
-      <w:proofErr w:type="spellEnd"/>
-      <w:r>
-        <w:rPr>
-          <w:b/>
-          <w:bCs/>
-        </w:rPr>
-        <w:t>)\</w:t>
-      </w:r>
-      <w:proofErr w:type="spellStart"/>
-      <w:r>
-        <w:rPr>
-          <w:b/>
-          <w:bCs/>
-        </w:rPr>
-        <w:t>MSSQLLocalDB;Initial</w:t>
-      </w:r>
-      <w:proofErr w:type="spellEnd"/>
-      <w:r>
-        <w:rPr>
-          <w:b/>
-          <w:bCs/>
-        </w:rPr>
-        <w:t xml:space="preserve"> </w:t>
-      </w:r>
-      <w:proofErr w:type="spellStart"/>
-      <w:r>
-        <w:rPr>
-          <w:b/>
-          <w:bCs/>
-        </w:rPr>
-        <w:t>Catalog</w:t>
-      </w:r>
-      <w:proofErr w:type="spellEnd"/>
-      <w:r>
-        <w:rPr>
-          <w:b/>
-          <w:bCs/>
-        </w:rPr>
-        <w:t>=</w:t>
-      </w:r>
-      <w:proofErr w:type="spellStart"/>
-      <w:r>
-        <w:rPr>
-          <w:b/>
-          <w:bCs/>
-        </w:rPr>
-        <w:t>Northwind</w:t>
-      </w:r>
-      <w:proofErr w:type="spellEnd"/>
-      <w:r>
-        <w:rPr>
-          <w:b/>
-          <w:bCs/>
-        </w:rPr>
-        <w:t>'</w:t>
-      </w:r>
-      <w:r>
-        <w:rPr>
-          <w:b/>
-          <w:bCs/>
-        </w:rPr>
-        <w:t xml:space="preserve"> </w:t>
-      </w:r>
-      <w:proofErr w:type="spellStart"/>
-      <w:r>
-        <w:rPr>
-          <w:b/>
-          <w:bCs/>
-        </w:rPr>
         <w:t>Microsoft.EntityFrameworkCore.SqlServer</w:t>
       </w:r>
-      <w:proofErr w:type="spellEnd"/>
-    </w:p>
+    </w:p>
+    <w:bookmarkEnd w:id="0"/>
     <w:p>
       <w:pPr>
         <w:rPr>
@@ -645,7 +400,7 @@
           <w:noProof/>
         </w:rPr>
         <w:drawing>
-          <wp:inline distT="0" distB="0" distL="0" distR="0" wp14:anchorId="5B7EA1D7" wp14:editId="1F3AC4FF">
+          <wp:inline distT="0" distB="0" distL="0" distR="0" wp14:anchorId="5B7EA1D7" wp14:editId="1CCF668C">
             <wp:extent cx="5760720" cy="3902075"/>
             <wp:effectExtent l="0" t="0" r="0" b="3175"/>
             <wp:docPr id="662727951" name="Image 2" descr="Une image contenant texte, capture d’écran, logiciel, Logiciel multimédia&#10;&#10;Description générée automatiquement"/>
@@ -697,23 +452,7 @@
     <w:p/>
     <w:p>
       <w:r>
-        <w:t xml:space="preserve">Activer le </w:t>
-      </w:r>
-      <w:proofErr w:type="spellStart"/>
-      <w:r>
-        <w:t>lazy</w:t>
-      </w:r>
-      <w:proofErr w:type="spellEnd"/>
-      <w:r>
-        <w:t xml:space="preserve"> </w:t>
-      </w:r>
-      <w:proofErr w:type="spellStart"/>
-      <w:r>
-        <w:t>loading</w:t>
-      </w:r>
-      <w:proofErr w:type="spellEnd"/>
-      <w:r>
-        <w:t xml:space="preserve"> avec utilisation d’un proxy </w:t>
+        <w:t xml:space="preserve">Activer le lazy loading avec utilisation d’un proxy </w:t>
       </w:r>
     </w:p>
     <w:p>
@@ -724,13 +463,8 @@
         </w:numPr>
       </w:pPr>
       <w:r>
-        <w:t xml:space="preserve">Installer le package </w:t>
-      </w:r>
-      <w:proofErr w:type="spellStart"/>
-      <w:r>
-        <w:t>EntityFrameworkCore.Proxies</w:t>
-      </w:r>
-      <w:proofErr w:type="spellEnd"/>
+        <w:t>Installer le package EntityFrameworkCore.Proxies</w:t>
+      </w:r>
     </w:p>
     <w:p>
       <w:pPr>
@@ -740,23 +474,7 @@
         </w:numPr>
       </w:pPr>
       <w:r>
-        <w:t xml:space="preserve">Aller dans votre fichier </w:t>
-      </w:r>
-      <w:proofErr w:type="spellStart"/>
-      <w:r>
-        <w:t>DbContext</w:t>
-      </w:r>
-      <w:proofErr w:type="spellEnd"/>
-      <w:r>
-        <w:t xml:space="preserve"> </w:t>
-      </w:r>
-      <w:proofErr w:type="spellStart"/>
-      <w:r>
-        <w:t>Nortwind</w:t>
-      </w:r>
-      <w:proofErr w:type="spellEnd"/>
-      <w:r>
-        <w:t xml:space="preserve"> généré lors de l’étape A.</w:t>
+        <w:t>Aller dans votre fichier DbContext Nortwind généré lors de l’étape A.</w:t>
       </w:r>
     </w:p>
     <w:p>
@@ -767,15 +485,7 @@
         </w:numPr>
       </w:pPr>
       <w:r>
-        <w:t xml:space="preserve">Modifier la méthode </w:t>
-      </w:r>
-      <w:proofErr w:type="spellStart"/>
-      <w:r>
-        <w:t>OnConfiguring</w:t>
-      </w:r>
-      <w:proofErr w:type="spellEnd"/>
-      <w:r>
-        <w:t xml:space="preserve"> comme ceci :</w:t>
+        <w:t>Modifier la méthode OnConfiguring comme ceci :</w:t>
       </w:r>
     </w:p>
     <w:p>
@@ -791,49 +501,7 @@
         <w:rPr>
           <w:lang w:val="en-US"/>
         </w:rPr>
-        <w:t xml:space="preserve">protected override void </w:t>
-      </w:r>
-      <w:proofErr w:type="spellStart"/>
-      <w:r>
-        <w:rPr>
-          <w:lang w:val="en-US"/>
-        </w:rPr>
-        <w:t>OnConfiguring</w:t>
-      </w:r>
-      <w:proofErr w:type="spellEnd"/>
-      <w:r>
-        <w:rPr>
-          <w:lang w:val="en-US"/>
-        </w:rPr>
-        <w:t>(</w:t>
-      </w:r>
-      <w:proofErr w:type="spellStart"/>
-      <w:r>
-        <w:rPr>
-          <w:lang w:val="en-US"/>
-        </w:rPr>
-        <w:t>DbContextOptionsBuilder</w:t>
-      </w:r>
-      <w:proofErr w:type="spellEnd"/>
-      <w:r>
-        <w:rPr>
-          <w:lang w:val="en-US"/>
-        </w:rPr>
-        <w:t xml:space="preserve"> </w:t>
-      </w:r>
-      <w:proofErr w:type="spellStart"/>
-      <w:r>
-        <w:rPr>
-          <w:lang w:val="en-US"/>
-        </w:rPr>
-        <w:t>optionsBuilder</w:t>
-      </w:r>
-      <w:proofErr w:type="spellEnd"/>
-      <w:r>
-        <w:rPr>
-          <w:lang w:val="en-US"/>
-        </w:rPr>
-        <w:t>)</w:t>
+        <w:t>protected override void OnConfiguring(DbContextOptionsBuilder optionsBuilder)</w:t>
       </w:r>
     </w:p>
     <w:p>
@@ -860,21 +528,7 @@
           <w:lang w:val="en-US"/>
         </w:rPr>
         <w:lastRenderedPageBreak/>
-        <w:t xml:space="preserve"> if (!</w:t>
-      </w:r>
-      <w:proofErr w:type="spellStart"/>
-      <w:r>
-        <w:rPr>
-          <w:lang w:val="en-US"/>
-        </w:rPr>
-        <w:t>optionsBuilder.IsConfigured</w:t>
-      </w:r>
-      <w:proofErr w:type="spellEnd"/>
-      <w:r>
-        <w:rPr>
-          <w:lang w:val="en-US"/>
-        </w:rPr>
-        <w:t>)</w:t>
+        <w:t xml:space="preserve"> if (!optionsBuilder.IsConfigured)</w:t>
       </w:r>
     </w:p>
     <w:p>
@@ -900,248 +554,99 @@
         <w:rPr>
           <w:lang w:val="en-US"/>
         </w:rPr>
+        <w:t xml:space="preserve">         optionsBuilder.UseSqlServer("Data Source=(localdb)\\MSSQLLocalDB;Initial </w:t>
+      </w:r>
+      <w:r>
+        <w:rPr>
+          <w:lang w:val="en-US"/>
+        </w:rPr>
+        <w:tab/>
+      </w:r>
+      <w:r>
+        <w:rPr>
+          <w:lang w:val="en-US"/>
+        </w:rPr>
+        <w:tab/>
+      </w:r>
+      <w:r>
+        <w:rPr>
+          <w:lang w:val="en-US"/>
+        </w:rPr>
+        <w:tab/>
+        <w:t>Catalog=Northwind;</w:t>
+      </w:r>
+      <w:r>
+        <w:rPr>
+          <w:b/>
+          <w:bCs/>
+          <w:highlight w:val="yellow"/>
+          <w:lang w:val="en-US"/>
+        </w:rPr>
+        <w:t>MultipleActiveResultSets=True</w:t>
+      </w:r>
+      <w:r>
+        <w:rPr>
+          <w:highlight w:val="yellow"/>
+          <w:lang w:val="en-US"/>
+        </w:rPr>
+        <w:t>")</w:t>
+      </w:r>
+    </w:p>
+    <w:p>
+      <w:pPr>
+        <w:rPr>
+          <w:b/>
+          <w:bCs/>
+          <w:lang w:val="en-US"/>
+        </w:rPr>
+      </w:pPr>
+      <w:r>
+        <w:rPr>
+          <w:lang w:val="en-US"/>
+        </w:rPr>
         <w:t xml:space="preserve">         </w:t>
       </w:r>
-      <w:proofErr w:type="spellStart"/>
-      <w:r>
-        <w:rPr>
-          <w:lang w:val="en-US"/>
-        </w:rPr>
-        <w:t>optionsBuilder.UseSqlServer</w:t>
-      </w:r>
-      <w:proofErr w:type="spellEnd"/>
-      <w:r>
-        <w:rPr>
-          <w:lang w:val="en-US"/>
-        </w:rPr>
-        <w:t>("Data Source=(</w:t>
-      </w:r>
-      <w:proofErr w:type="spellStart"/>
-      <w:r>
-        <w:rPr>
-          <w:lang w:val="en-US"/>
-        </w:rPr>
-        <w:t>localdb</w:t>
-      </w:r>
-      <w:proofErr w:type="spellEnd"/>
-      <w:r>
-        <w:rPr>
-          <w:lang w:val="en-US"/>
-        </w:rPr>
-        <w:t>)\\</w:t>
-      </w:r>
-      <w:proofErr w:type="spellStart"/>
-      <w:r>
-        <w:rPr>
-          <w:lang w:val="en-US"/>
-        </w:rPr>
-        <w:t>MSSQLLocalDB;Initial</w:t>
-      </w:r>
-      <w:proofErr w:type="spellEnd"/>
-      <w:r>
-        <w:rPr>
-          <w:lang w:val="en-US"/>
-        </w:rPr>
-        <w:t xml:space="preserve"> </w:t>
-      </w:r>
-      <w:r>
-        <w:rPr>
-          <w:lang w:val="en-US"/>
-        </w:rPr>
-        <w:tab/>
-      </w:r>
-      <w:r>
-        <w:rPr>
-          <w:lang w:val="en-US"/>
-        </w:rPr>
-        <w:tab/>
-      </w:r>
-      <w:r>
-        <w:rPr>
-          <w:lang w:val="en-US"/>
-        </w:rPr>
-        <w:tab/>
-        <w:t>Catalog=</w:t>
-      </w:r>
-      <w:proofErr w:type="spellStart"/>
-      <w:r>
-        <w:rPr>
-          <w:lang w:val="en-US"/>
-        </w:rPr>
-        <w:t>Northwind;</w:t>
-      </w:r>
-      <w:r>
-        <w:rPr>
-          <w:b/>
-          <w:bCs/>
-          <w:highlight w:val="yellow"/>
-          <w:lang w:val="en-US"/>
-        </w:rPr>
-        <w:t>MultipleActiveResultSets</w:t>
-      </w:r>
-      <w:proofErr w:type="spellEnd"/>
-      <w:r>
-        <w:rPr>
-          <w:b/>
-          <w:bCs/>
-          <w:highlight w:val="yellow"/>
-          <w:lang w:val="en-US"/>
-        </w:rPr>
-        <w:t>=True</w:t>
-      </w:r>
-      <w:r>
-        <w:rPr>
-          <w:highlight w:val="yellow"/>
-          <w:lang w:val="en-US"/>
-        </w:rPr>
-        <w:t>")</w:t>
-      </w:r>
-    </w:p>
-    <w:p>
-      <w:pPr>
-        <w:rPr>
-          <w:b/>
-          <w:bCs/>
-          <w:lang w:val="en-US"/>
-        </w:rPr>
-      </w:pPr>
-      <w:r>
-        <w:rPr>
-          <w:lang w:val="en-US"/>
-        </w:rPr>
-        <w:t xml:space="preserve">         </w:t>
-      </w:r>
-      <w:r>
-        <w:rPr>
-          <w:b/>
-          <w:bCs/>
-          <w:lang w:val="en-US"/>
-        </w:rPr>
-        <w:t xml:space="preserve">          .</w:t>
-      </w:r>
-      <w:proofErr w:type="spellStart"/>
-      <w:r>
-        <w:rPr>
-          <w:b/>
-          <w:bCs/>
-          <w:lang w:val="en-US"/>
-        </w:rPr>
-        <w:t>UseLazyLoadingProxies</w:t>
-      </w:r>
-      <w:proofErr w:type="spellEnd"/>
-      <w:r>
-        <w:rPr>
-          <w:b/>
-          <w:bCs/>
-          <w:lang w:val="en-US"/>
-        </w:rPr>
-        <w:t>()</w:t>
-      </w:r>
-    </w:p>
-    <w:p>
-      <w:pPr>
-        <w:rPr>
-          <w:b/>
-          <w:bCs/>
-          <w:lang w:val="en-US"/>
-        </w:rPr>
-      </w:pPr>
-      <w:r>
-        <w:rPr>
-          <w:b/>
-          <w:bCs/>
-          <w:lang w:val="en-US"/>
-        </w:rPr>
-        <w:t xml:space="preserve">                   .</w:t>
-      </w:r>
-      <w:proofErr w:type="spellStart"/>
-      <w:r>
-        <w:rPr>
-          <w:b/>
-          <w:bCs/>
-          <w:lang w:val="en-US"/>
-        </w:rPr>
-        <w:t>LogTo</w:t>
-      </w:r>
-      <w:proofErr w:type="spellEnd"/>
-      <w:r>
-        <w:rPr>
-          <w:b/>
-          <w:bCs/>
-          <w:lang w:val="en-US"/>
-        </w:rPr>
-        <w:t>(</w:t>
-      </w:r>
-      <w:proofErr w:type="spellStart"/>
-      <w:r>
-        <w:rPr>
-          <w:b/>
-          <w:bCs/>
-          <w:lang w:val="en-US"/>
-        </w:rPr>
-        <w:t>Console.WriteLine</w:t>
-      </w:r>
-      <w:proofErr w:type="spellEnd"/>
-      <w:r>
-        <w:rPr>
-          <w:b/>
-          <w:bCs/>
-          <w:lang w:val="en-US"/>
-        </w:rPr>
-        <w:t xml:space="preserve">, </w:t>
-      </w:r>
-      <w:proofErr w:type="spellStart"/>
-      <w:r>
-        <w:rPr>
-          <w:b/>
-          <w:bCs/>
-          <w:lang w:val="en-US"/>
-        </w:rPr>
-        <w:t>LogLevel.Information</w:t>
-      </w:r>
-      <w:proofErr w:type="spellEnd"/>
-      <w:r>
-        <w:rPr>
-          <w:b/>
-          <w:bCs/>
-          <w:lang w:val="en-US"/>
-        </w:rPr>
-        <w:t>)</w:t>
-      </w:r>
-    </w:p>
-    <w:p>
-      <w:pPr>
-        <w:rPr>
-          <w:b/>
-          <w:bCs/>
-          <w:lang w:val="en-US"/>
-        </w:rPr>
-      </w:pPr>
-      <w:r>
-        <w:rPr>
-          <w:b/>
-          <w:bCs/>
-          <w:lang w:val="en-US"/>
-        </w:rPr>
-        <w:t xml:space="preserve">                   .</w:t>
-      </w:r>
-      <w:proofErr w:type="spellStart"/>
-      <w:r>
-        <w:rPr>
-          <w:b/>
-          <w:bCs/>
-          <w:lang w:val="en-US"/>
-        </w:rPr>
-        <w:t>EnableSensitiveDataLogging</w:t>
-      </w:r>
-      <w:proofErr w:type="spellEnd"/>
-      <w:r>
-        <w:rPr>
-          <w:b/>
-          <w:bCs/>
-          <w:lang w:val="en-US"/>
-        </w:rPr>
-        <w:t>();</w:t>
+      <w:r>
+        <w:rPr>
+          <w:b/>
+          <w:bCs/>
+          <w:lang w:val="en-US"/>
+        </w:rPr>
+        <w:t xml:space="preserve">          .UseLazyLoadingProxies()</w:t>
+      </w:r>
+    </w:p>
+    <w:p>
+      <w:pPr>
+        <w:rPr>
+          <w:b/>
+          <w:bCs/>
+          <w:lang w:val="en-US"/>
+        </w:rPr>
+      </w:pPr>
+      <w:r>
+        <w:rPr>
+          <w:b/>
+          <w:bCs/>
+          <w:lang w:val="en-US"/>
+        </w:rPr>
+        <w:t xml:space="preserve">                   .LogTo(Console.WriteLine, LogLevel.Information)</w:t>
+      </w:r>
+    </w:p>
+    <w:p>
+      <w:pPr>
+        <w:rPr>
+          <w:b/>
+          <w:bCs/>
+          <w:lang w:val="en-US"/>
+        </w:rPr>
+      </w:pPr>
+      <w:r>
+        <w:rPr>
+          <w:b/>
+          <w:bCs/>
+          <w:lang w:val="en-US"/>
+        </w:rPr>
+        <w:t xml:space="preserve">                   .EnableSensitiveDataLogging();</w:t>
       </w:r>
     </w:p>
     <w:p>
@@ -1210,25 +715,7 @@
           <w:bCs/>
           <w:lang w:val="en-US"/>
         </w:rPr>
-        <w:t xml:space="preserve">using </w:t>
-      </w:r>
-      <w:proofErr w:type="spellStart"/>
-      <w:r>
-        <w:rPr>
-          <w:b/>
-          <w:bCs/>
-          <w:lang w:val="en-US"/>
-        </w:rPr>
-        <w:t>Microsoft.Extensions.Logging</w:t>
-      </w:r>
-      <w:proofErr w:type="spellEnd"/>
-      <w:r>
-        <w:rPr>
-          <w:b/>
-          <w:bCs/>
-          <w:lang w:val="en-US"/>
-        </w:rPr>
-        <w:t>;</w:t>
+        <w:t>using Microsoft.Extensions.Logging;</w:t>
       </w:r>
     </w:p>
     <w:p>
@@ -1247,7 +734,6 @@
           <w:lang w:val="en-US"/>
         </w:rPr>
       </w:pPr>
-      <w:proofErr w:type="spellStart"/>
       <w:r>
         <w:rPr>
           <w:b/>
@@ -1255,163 +741,92 @@
           <w:u w:val="single"/>
           <w:lang w:val="en-US"/>
         </w:rPr>
-        <w:t>App.xaml</w:t>
-      </w:r>
-      <w:proofErr w:type="spellEnd"/>
-      <w:r>
+        <w:t>App.xaml :</w:t>
+      </w:r>
+    </w:p>
+    <w:p>
+      <w:pPr>
+        <w:rPr>
+          <w:lang w:val="en-US"/>
+        </w:rPr>
+      </w:pPr>
+      <w:r>
+        <w:rPr>
+          <w:lang w:val="en-US"/>
+        </w:rPr>
+        <w:t>Uri = Views/MainWindow.xaml</w:t>
+      </w:r>
+    </w:p>
+    <w:p>
+      <w:pPr>
+        <w:rPr>
+          <w:lang w:val="en-US"/>
+        </w:rPr>
+      </w:pPr>
+    </w:p>
+    <w:p>
+      <w:pPr>
+        <w:rPr>
+          <w:lang w:val="en-US"/>
+        </w:rPr>
+      </w:pPr>
+      <w:r>
+        <w:rPr>
+          <w:lang w:val="en-US"/>
+        </w:rPr>
+        <w:t>M = Models (Entity)</w:t>
+      </w:r>
+    </w:p>
+    <w:p>
+      <w:pPr>
+        <w:rPr>
+          <w:lang w:val="en-US"/>
+        </w:rPr>
+      </w:pPr>
+      <w:r>
+        <w:rPr>
+          <w:lang w:val="en-US"/>
+        </w:rPr>
+        <w:t>VM = ViewModels (EntityModel, EntityVM)</w:t>
+      </w:r>
+    </w:p>
+    <w:p>
+      <w:pPr>
+        <w:rPr>
+          <w:lang w:val="en-US"/>
+        </w:rPr>
+      </w:pPr>
+      <w:r>
+        <w:rPr>
+          <w:lang w:val="en-US"/>
+        </w:rPr>
+        <w:t>V = Views (MainWindow.xaml)</w:t>
+      </w:r>
+    </w:p>
+    <w:p>
+      <w:pPr>
+        <w:rPr>
+          <w:lang w:val="en-US"/>
+        </w:rPr>
+      </w:pPr>
+    </w:p>
+    <w:p>
+      <w:pPr>
         <w:rPr>
           <w:b/>
           <w:bCs/>
           <w:u w:val="single"/>
           <w:lang w:val="en-US"/>
         </w:rPr>
-        <w:t> :</w:t>
-      </w:r>
-    </w:p>
-    <w:p>
-      <w:pPr>
-        <w:rPr>
-          <w:lang w:val="en-US"/>
-        </w:rPr>
-      </w:pPr>
-      <w:r>
-        <w:rPr>
-          <w:lang w:val="en-US"/>
-        </w:rPr>
-        <w:t>Uri = Views/</w:t>
-      </w:r>
-      <w:proofErr w:type="spellStart"/>
-      <w:r>
-        <w:rPr>
-          <w:lang w:val="en-US"/>
-        </w:rPr>
-        <w:t>MainWindow.xaml</w:t>
-      </w:r>
-      <w:proofErr w:type="spellEnd"/>
-    </w:p>
-    <w:p>
-      <w:pPr>
-        <w:rPr>
-          <w:lang w:val="en-US"/>
-        </w:rPr>
-      </w:pPr>
-    </w:p>
-    <w:p>
-      <w:pPr>
-        <w:rPr>
-          <w:lang w:val="en-US"/>
-        </w:rPr>
-      </w:pPr>
-      <w:r>
-        <w:rPr>
-          <w:lang w:val="en-US"/>
-        </w:rPr>
-        <w:t>M = Models (Entity)</w:t>
-      </w:r>
-    </w:p>
-    <w:p>
-      <w:pPr>
-        <w:rPr>
-          <w:lang w:val="en-US"/>
-        </w:rPr>
-      </w:pPr>
-      <w:r>
-        <w:rPr>
-          <w:lang w:val="en-US"/>
-        </w:rPr>
-        <w:t xml:space="preserve">VM = </w:t>
-      </w:r>
-      <w:proofErr w:type="spellStart"/>
-      <w:r>
-        <w:rPr>
-          <w:lang w:val="en-US"/>
-        </w:rPr>
-        <w:t>ViewModels</w:t>
-      </w:r>
-      <w:proofErr w:type="spellEnd"/>
-      <w:r>
-        <w:rPr>
-          <w:lang w:val="en-US"/>
-        </w:rPr>
-        <w:t xml:space="preserve"> (EntityModel, </w:t>
-      </w:r>
-      <w:proofErr w:type="spellStart"/>
-      <w:r>
-        <w:rPr>
-          <w:lang w:val="en-US"/>
-        </w:rPr>
-        <w:t>EntityVM</w:t>
-      </w:r>
-      <w:proofErr w:type="spellEnd"/>
-      <w:r>
-        <w:rPr>
-          <w:lang w:val="en-US"/>
-        </w:rPr>
-        <w:t>)</w:t>
-      </w:r>
-    </w:p>
-    <w:p>
-      <w:pPr>
-        <w:rPr>
-          <w:lang w:val="en-US"/>
-        </w:rPr>
-      </w:pPr>
-      <w:r>
-        <w:rPr>
-          <w:lang w:val="en-US"/>
-        </w:rPr>
-        <w:t>V = Views (</w:t>
-      </w:r>
-      <w:proofErr w:type="spellStart"/>
-      <w:r>
-        <w:rPr>
-          <w:lang w:val="en-US"/>
-        </w:rPr>
-        <w:t>MainWindow.xaml</w:t>
-      </w:r>
-      <w:proofErr w:type="spellEnd"/>
-      <w:r>
-        <w:rPr>
-          <w:lang w:val="en-US"/>
-        </w:rPr>
-        <w:t>)</w:t>
-      </w:r>
-    </w:p>
-    <w:p>
-      <w:pPr>
-        <w:rPr>
-          <w:lang w:val="en-US"/>
-        </w:rPr>
-      </w:pPr>
-    </w:p>
-    <w:p>
-      <w:pPr>
+      </w:pPr>
+      <w:r>
         <w:rPr>
           <w:b/>
           <w:bCs/>
           <w:u w:val="single"/>
           <w:lang w:val="en-US"/>
         </w:rPr>
-      </w:pPr>
-      <w:proofErr w:type="spellStart"/>
-      <w:r>
-        <w:rPr>
-          <w:b/>
-          <w:bCs/>
-          <w:u w:val="single"/>
-          <w:lang w:val="en-US"/>
-        </w:rPr>
-        <w:t>MainWindow.xaml.cs</w:t>
-      </w:r>
-      <w:proofErr w:type="spellEnd"/>
-      <w:r>
-        <w:rPr>
-          <w:b/>
-          <w:bCs/>
-          <w:u w:val="single"/>
-          <w:lang w:val="en-US"/>
-        </w:rPr>
-        <w:t xml:space="preserve"> :</w:t>
+        <w:t>MainWindow.xaml.cs :</w:t>
       </w:r>
     </w:p>
     <w:p>
@@ -1443,183 +858,85 @@
         <w:rPr>
           <w:lang w:val="en-US"/>
         </w:rPr>
-        <w:t xml:space="preserve">using </w:t>
-      </w:r>
-      <w:proofErr w:type="spellStart"/>
-      <w:r>
-        <w:rPr>
-          <w:lang w:val="en-US"/>
-        </w:rPr>
-        <w:t>System.Collections.Generic</w:t>
-      </w:r>
-      <w:proofErr w:type="spellEnd"/>
-      <w:r>
-        <w:rPr>
-          <w:lang w:val="en-US"/>
-        </w:rPr>
-        <w:t>;</w:t>
-      </w:r>
-    </w:p>
-    <w:p>
-      <w:pPr>
-        <w:rPr>
-          <w:lang w:val="en-US"/>
-        </w:rPr>
-      </w:pPr>
-      <w:r>
-        <w:rPr>
-          <w:lang w:val="en-US"/>
-        </w:rPr>
-        <w:t xml:space="preserve">using </w:t>
-      </w:r>
-      <w:proofErr w:type="spellStart"/>
-      <w:r>
-        <w:rPr>
-          <w:lang w:val="en-US"/>
-        </w:rPr>
-        <w:t>System.Linq</w:t>
-      </w:r>
-      <w:proofErr w:type="spellEnd"/>
-      <w:r>
-        <w:rPr>
-          <w:lang w:val="en-US"/>
-        </w:rPr>
-        <w:t>;</w:t>
-      </w:r>
-    </w:p>
-    <w:p>
-      <w:pPr>
-        <w:rPr>
-          <w:lang w:val="en-US"/>
-        </w:rPr>
-      </w:pPr>
-      <w:r>
-        <w:rPr>
-          <w:lang w:val="en-US"/>
-        </w:rPr>
-        <w:t xml:space="preserve">using </w:t>
-      </w:r>
-      <w:proofErr w:type="spellStart"/>
-      <w:r>
-        <w:rPr>
-          <w:lang w:val="en-US"/>
-        </w:rPr>
-        <w:t>System.Text</w:t>
-      </w:r>
-      <w:proofErr w:type="spellEnd"/>
-      <w:r>
-        <w:rPr>
-          <w:lang w:val="en-US"/>
-        </w:rPr>
-        <w:t>;</w:t>
-      </w:r>
-    </w:p>
-    <w:p>
-      <w:pPr>
-        <w:rPr>
-          <w:lang w:val="en-US"/>
-        </w:rPr>
-      </w:pPr>
-      <w:r>
-        <w:rPr>
-          <w:lang w:val="en-US"/>
-        </w:rPr>
-        <w:t xml:space="preserve">using </w:t>
-      </w:r>
-      <w:proofErr w:type="spellStart"/>
-      <w:r>
-        <w:rPr>
-          <w:lang w:val="en-US"/>
-        </w:rPr>
-        <w:t>System.Threading.Tasks</w:t>
-      </w:r>
-      <w:proofErr w:type="spellEnd"/>
-      <w:r>
-        <w:rPr>
-          <w:lang w:val="en-US"/>
-        </w:rPr>
-        <w:t>;</w:t>
-      </w:r>
-    </w:p>
-    <w:p>
-      <w:pPr>
-        <w:rPr>
-          <w:lang w:val="en-US"/>
-        </w:rPr>
-      </w:pPr>
-      <w:r>
-        <w:rPr>
-          <w:lang w:val="en-US"/>
-        </w:rPr>
-        <w:t xml:space="preserve">using </w:t>
-      </w:r>
-      <w:proofErr w:type="spellStart"/>
-      <w:r>
-        <w:rPr>
-          <w:lang w:val="en-US"/>
-        </w:rPr>
-        <w:t>System.Windows</w:t>
-      </w:r>
-      <w:proofErr w:type="spellEnd"/>
-      <w:r>
-        <w:rPr>
-          <w:lang w:val="en-US"/>
-        </w:rPr>
-        <w:t>;</w:t>
-      </w:r>
-    </w:p>
-    <w:p>
-      <w:pPr>
-        <w:rPr>
-          <w:lang w:val="en-US"/>
-        </w:rPr>
-      </w:pPr>
-      <w:r>
-        <w:rPr>
-          <w:lang w:val="en-US"/>
-        </w:rPr>
-        <w:t xml:space="preserve">using </w:t>
-      </w:r>
-      <w:proofErr w:type="spellStart"/>
-      <w:r>
-        <w:rPr>
-          <w:lang w:val="en-US"/>
-        </w:rPr>
-        <w:t>System.Windows.Controls</w:t>
-      </w:r>
-      <w:proofErr w:type="spellEnd"/>
-      <w:r>
-        <w:rPr>
-          <w:lang w:val="en-US"/>
-        </w:rPr>
-        <w:t>;</w:t>
-      </w:r>
-    </w:p>
-    <w:p>
-      <w:pPr>
-        <w:rPr>
-          <w:lang w:val="en-US"/>
-        </w:rPr>
-      </w:pPr>
-      <w:r>
-        <w:rPr>
-          <w:lang w:val="en-US"/>
-        </w:rPr>
-        <w:t xml:space="preserve">using </w:t>
-      </w:r>
-      <w:proofErr w:type="spellStart"/>
-      <w:r>
-        <w:rPr>
-          <w:lang w:val="en-US"/>
-        </w:rPr>
-        <w:t>System.Windows.Data</w:t>
-      </w:r>
-      <w:proofErr w:type="spellEnd"/>
-      <w:r>
-        <w:rPr>
-          <w:lang w:val="en-US"/>
-        </w:rPr>
-        <w:t>;</w:t>
+        <w:t>using System.Collections.Generic;</w:t>
+      </w:r>
+    </w:p>
+    <w:p>
+      <w:pPr>
+        <w:rPr>
+          <w:lang w:val="en-US"/>
+        </w:rPr>
+      </w:pPr>
+      <w:r>
+        <w:rPr>
+          <w:lang w:val="en-US"/>
+        </w:rPr>
+        <w:t>using System.Linq;</w:t>
+      </w:r>
+    </w:p>
+    <w:p>
+      <w:pPr>
+        <w:rPr>
+          <w:lang w:val="en-US"/>
+        </w:rPr>
+      </w:pPr>
+      <w:r>
+        <w:rPr>
+          <w:lang w:val="en-US"/>
+        </w:rPr>
+        <w:t>using System.Text;</w:t>
+      </w:r>
+    </w:p>
+    <w:p>
+      <w:pPr>
+        <w:rPr>
+          <w:lang w:val="en-US"/>
+        </w:rPr>
+      </w:pPr>
+      <w:r>
+        <w:rPr>
+          <w:lang w:val="en-US"/>
+        </w:rPr>
+        <w:t>using System.Threading.Tasks;</w:t>
+      </w:r>
+    </w:p>
+    <w:p>
+      <w:pPr>
+        <w:rPr>
+          <w:lang w:val="en-US"/>
+        </w:rPr>
+      </w:pPr>
+      <w:r>
+        <w:rPr>
+          <w:lang w:val="en-US"/>
+        </w:rPr>
+        <w:t>using System.Windows;</w:t>
+      </w:r>
+    </w:p>
+    <w:p>
+      <w:pPr>
+        <w:rPr>
+          <w:lang w:val="en-US"/>
+        </w:rPr>
+      </w:pPr>
+      <w:r>
+        <w:rPr>
+          <w:lang w:val="en-US"/>
+        </w:rPr>
+        <w:t>using System.Windows.Controls;</w:t>
+      </w:r>
+    </w:p>
+    <w:p>
+      <w:pPr>
+        <w:rPr>
+          <w:lang w:val="en-US"/>
+        </w:rPr>
+      </w:pPr>
+      <w:r>
+        <w:rPr>
+          <w:lang w:val="en-US"/>
+        </w:rPr>
+        <w:t>using System.Windows.Data;</w:t>
       </w:r>
     </w:p>
     <w:p>
@@ -1633,212 +950,106 @@
           <w:lang w:val="en-US"/>
         </w:rPr>
         <w:lastRenderedPageBreak/>
-        <w:t xml:space="preserve">using </w:t>
-      </w:r>
-      <w:proofErr w:type="spellStart"/>
-      <w:r>
-        <w:rPr>
-          <w:lang w:val="en-US"/>
-        </w:rPr>
-        <w:t>System.Windows.Documents</w:t>
-      </w:r>
-      <w:proofErr w:type="spellEnd"/>
-      <w:r>
-        <w:rPr>
-          <w:lang w:val="en-US"/>
-        </w:rPr>
-        <w:t>;</w:t>
-      </w:r>
-    </w:p>
-    <w:p>
-      <w:pPr>
-        <w:rPr>
-          <w:lang w:val="en-US"/>
-        </w:rPr>
-      </w:pPr>
-      <w:r>
-        <w:rPr>
-          <w:lang w:val="en-US"/>
-        </w:rPr>
-        <w:t xml:space="preserve">using </w:t>
-      </w:r>
-      <w:proofErr w:type="spellStart"/>
-      <w:r>
-        <w:rPr>
-          <w:lang w:val="en-US"/>
-        </w:rPr>
-        <w:t>System.Windows.Input</w:t>
-      </w:r>
-      <w:proofErr w:type="spellEnd"/>
-      <w:r>
-        <w:rPr>
-          <w:lang w:val="en-US"/>
-        </w:rPr>
-        <w:t>;</w:t>
-      </w:r>
-    </w:p>
-    <w:p>
-      <w:pPr>
-        <w:rPr>
-          <w:lang w:val="en-US"/>
-        </w:rPr>
-      </w:pPr>
-      <w:r>
-        <w:rPr>
-          <w:lang w:val="en-US"/>
-        </w:rPr>
-        <w:t xml:space="preserve">using </w:t>
-      </w:r>
-      <w:proofErr w:type="spellStart"/>
-      <w:r>
-        <w:rPr>
-          <w:lang w:val="en-US"/>
-        </w:rPr>
-        <w:t>System.Windows.Media</w:t>
-      </w:r>
-      <w:proofErr w:type="spellEnd"/>
-      <w:r>
-        <w:rPr>
-          <w:lang w:val="en-US"/>
-        </w:rPr>
-        <w:t>;</w:t>
-      </w:r>
-    </w:p>
-    <w:p>
-      <w:pPr>
-        <w:rPr>
-          <w:lang w:val="en-US"/>
-        </w:rPr>
-      </w:pPr>
-      <w:r>
-        <w:rPr>
-          <w:lang w:val="en-US"/>
-        </w:rPr>
-        <w:t xml:space="preserve">using </w:t>
-      </w:r>
-      <w:proofErr w:type="spellStart"/>
-      <w:r>
-        <w:rPr>
-          <w:lang w:val="en-US"/>
-        </w:rPr>
-        <w:t>System.Windows.Media.Imaging</w:t>
-      </w:r>
-      <w:proofErr w:type="spellEnd"/>
-      <w:r>
-        <w:rPr>
-          <w:lang w:val="en-US"/>
-        </w:rPr>
-        <w:t>;</w:t>
-      </w:r>
-    </w:p>
-    <w:p>
-      <w:pPr>
-        <w:rPr>
-          <w:lang w:val="en-US"/>
-        </w:rPr>
-      </w:pPr>
-      <w:r>
-        <w:rPr>
-          <w:lang w:val="en-US"/>
-        </w:rPr>
-        <w:t xml:space="preserve">using </w:t>
-      </w:r>
-      <w:proofErr w:type="spellStart"/>
-      <w:r>
-        <w:rPr>
-          <w:lang w:val="en-US"/>
-        </w:rPr>
-        <w:t>System.Windows.Navigation</w:t>
-      </w:r>
-      <w:proofErr w:type="spellEnd"/>
-      <w:r>
-        <w:rPr>
-          <w:lang w:val="en-US"/>
-        </w:rPr>
-        <w:t>;</w:t>
-      </w:r>
-    </w:p>
-    <w:p>
-      <w:pPr>
-        <w:rPr>
-          <w:lang w:val="en-US"/>
-        </w:rPr>
-      </w:pPr>
-      <w:r>
-        <w:rPr>
-          <w:lang w:val="en-US"/>
-        </w:rPr>
-        <w:t xml:space="preserve">using </w:t>
-      </w:r>
-      <w:proofErr w:type="spellStart"/>
-      <w:r>
-        <w:rPr>
-          <w:lang w:val="en-US"/>
-        </w:rPr>
-        <w:t>System.Windows.Shapes</w:t>
-      </w:r>
-      <w:proofErr w:type="spellEnd"/>
-      <w:r>
-        <w:rPr>
-          <w:lang w:val="en-US"/>
-        </w:rPr>
-        <w:t>;</w:t>
-      </w:r>
-    </w:p>
-    <w:p>
-      <w:pPr>
-        <w:rPr>
-          <w:lang w:val="en-US"/>
-        </w:rPr>
-      </w:pPr>
-      <w:r>
-        <w:rPr>
-          <w:lang w:val="en-US"/>
-        </w:rPr>
-        <w:t xml:space="preserve">using </w:t>
-      </w:r>
-      <w:proofErr w:type="spellStart"/>
-      <w:r>
-        <w:rPr>
-          <w:lang w:val="en-US"/>
-        </w:rPr>
-        <w:t>WpfEmployee.ViewModels</w:t>
-      </w:r>
-      <w:proofErr w:type="spellEnd"/>
-      <w:r>
-        <w:rPr>
-          <w:lang w:val="en-US"/>
-        </w:rPr>
-        <w:t>;</w:t>
-      </w:r>
-    </w:p>
-    <w:p>
-      <w:pPr>
-        <w:rPr>
-          <w:lang w:val="en-US"/>
-        </w:rPr>
-      </w:pPr>
-    </w:p>
-    <w:p>
-      <w:pPr>
-        <w:rPr>
-          <w:lang w:val="en-US"/>
-        </w:rPr>
-      </w:pPr>
-      <w:r>
-        <w:rPr>
-          <w:lang w:val="en-US"/>
-        </w:rPr>
-        <w:t xml:space="preserve">namespace </w:t>
-      </w:r>
-      <w:proofErr w:type="spellStart"/>
-      <w:r>
-        <w:rPr>
-          <w:lang w:val="en-US"/>
-        </w:rPr>
-        <w:t>WpfEmployee</w:t>
-      </w:r>
-      <w:proofErr w:type="spellEnd"/>
+        <w:t>using System.Windows.Documents;</w:t>
+      </w:r>
+    </w:p>
+    <w:p>
+      <w:pPr>
+        <w:rPr>
+          <w:lang w:val="en-US"/>
+        </w:rPr>
+      </w:pPr>
+      <w:r>
+        <w:rPr>
+          <w:lang w:val="en-US"/>
+        </w:rPr>
+        <w:t>using System.Windows.Input;</w:t>
+      </w:r>
+    </w:p>
+    <w:p>
+      <w:pPr>
+        <w:rPr>
+          <w:lang w:val="en-US"/>
+        </w:rPr>
+      </w:pPr>
+      <w:r>
+        <w:rPr>
+          <w:lang w:val="en-US"/>
+        </w:rPr>
+        <w:t>using System.Windows.Media;</w:t>
+      </w:r>
+    </w:p>
+    <w:p>
+      <w:pPr>
+        <w:rPr>
+          <w:lang w:val="en-US"/>
+        </w:rPr>
+      </w:pPr>
+      <w:r>
+        <w:rPr>
+          <w:lang w:val="en-US"/>
+        </w:rPr>
+        <w:t>using System.Windows.Media.Imaging;</w:t>
+      </w:r>
+    </w:p>
+    <w:p>
+      <w:pPr>
+        <w:rPr>
+          <w:lang w:val="en-US"/>
+        </w:rPr>
+      </w:pPr>
+      <w:r>
+        <w:rPr>
+          <w:lang w:val="en-US"/>
+        </w:rPr>
+        <w:t>using System.Windows.Navigation;</w:t>
+      </w:r>
+    </w:p>
+    <w:p>
+      <w:pPr>
+        <w:rPr>
+          <w:lang w:val="en-US"/>
+        </w:rPr>
+      </w:pPr>
+      <w:r>
+        <w:rPr>
+          <w:lang w:val="en-US"/>
+        </w:rPr>
+        <w:t>using System.Windows.Shapes;</w:t>
+      </w:r>
+    </w:p>
+    <w:p>
+      <w:pPr>
+        <w:rPr>
+          <w:lang w:val="en-US"/>
+        </w:rPr>
+      </w:pPr>
+      <w:r>
+        <w:rPr>
+          <w:lang w:val="en-US"/>
+        </w:rPr>
+        <w:t>using WpfEmployee.ViewModels;</w:t>
+      </w:r>
+    </w:p>
+    <w:p>
+      <w:pPr>
+        <w:rPr>
+          <w:lang w:val="en-US"/>
+        </w:rPr>
+      </w:pPr>
+    </w:p>
+    <w:p>
+      <w:pPr>
+        <w:rPr>
+          <w:lang w:val="en-US"/>
+        </w:rPr>
+      </w:pPr>
+      <w:r>
+        <w:rPr>
+          <w:lang w:val="en-US"/>
+        </w:rPr>
+        <w:t>namespace WpfEmployee</w:t>
+      </w:r>
     </w:p>
     <w:p>
       <w:pPr>
@@ -1876,16 +1087,8 @@
         <w:rPr>
           <w:lang w:val="en-US"/>
         </w:rPr>
-        <w:t xml:space="preserve">    /// Interaction logic for </w:t>
-      </w:r>
-      <w:proofErr w:type="spellStart"/>
-      <w:r>
-        <w:rPr>
-          <w:lang w:val="en-US"/>
-        </w:rPr>
-        <w:t>MainWindow.xaml</w:t>
-      </w:r>
-      <w:proofErr w:type="spellEnd"/>
+        <w:t xml:space="preserve">    /// Interaction logic for MainWindow.xaml</w:t>
+      </w:r>
     </w:p>
     <w:p>
       <w:pPr>
@@ -1910,21 +1113,7 @@
         <w:rPr>
           <w:lang w:val="en-US"/>
         </w:rPr>
-        <w:t xml:space="preserve">    public partial class </w:t>
-      </w:r>
-      <w:proofErr w:type="spellStart"/>
-      <w:r>
-        <w:rPr>
-          <w:lang w:val="en-US"/>
-        </w:rPr>
-        <w:t>MainWindow</w:t>
-      </w:r>
-      <w:proofErr w:type="spellEnd"/>
-      <w:r>
-        <w:rPr>
-          <w:lang w:val="en-US"/>
-        </w:rPr>
-        <w:t xml:space="preserve"> : Window</w:t>
+        <w:t xml:space="preserve">    public partial class MainWindow : Window</w:t>
       </w:r>
     </w:p>
     <w:p>
@@ -1950,21 +1139,7 @@
         <w:rPr>
           <w:lang w:val="en-US"/>
         </w:rPr>
-        <w:t xml:space="preserve">        public </w:t>
-      </w:r>
-      <w:proofErr w:type="spellStart"/>
-      <w:r>
-        <w:rPr>
-          <w:lang w:val="en-US"/>
-        </w:rPr>
-        <w:t>MainWindow</w:t>
-      </w:r>
-      <w:proofErr w:type="spellEnd"/>
-      <w:r>
-        <w:rPr>
-          <w:lang w:val="en-US"/>
-        </w:rPr>
-        <w:t>()</w:t>
+        <w:t xml:space="preserve">        public MainWindow()</w:t>
       </w:r>
     </w:p>
     <w:p>
@@ -1990,66 +1165,27 @@
         <w:rPr>
           <w:lang w:val="en-US"/>
         </w:rPr>
+        <w:t xml:space="preserve">            InitializeComponent();</w:t>
+      </w:r>
+    </w:p>
+    <w:p>
+      <w:pPr>
+        <w:rPr>
+          <w:lang w:val="en-US"/>
+        </w:rPr>
+      </w:pPr>
+      <w:r>
+        <w:rPr>
+          <w:lang w:val="en-US"/>
+        </w:rPr>
         <w:t xml:space="preserve">            </w:t>
       </w:r>
-      <w:proofErr w:type="spellStart"/>
-      <w:r>
-        <w:rPr>
-          <w:lang w:val="en-US"/>
-        </w:rPr>
-        <w:t>InitializeComponent</w:t>
-      </w:r>
-      <w:proofErr w:type="spellEnd"/>
-      <w:r>
-        <w:rPr>
-          <w:lang w:val="en-US"/>
-        </w:rPr>
-        <w:t>();</w:t>
-      </w:r>
-    </w:p>
-    <w:p>
-      <w:pPr>
-        <w:rPr>
-          <w:lang w:val="en-US"/>
-        </w:rPr>
-      </w:pPr>
-      <w:r>
-        <w:rPr>
-          <w:lang w:val="en-US"/>
-        </w:rPr>
-        <w:t xml:space="preserve">            </w:t>
-      </w:r>
-      <w:proofErr w:type="spellStart"/>
       <w:r>
         <w:rPr>
           <w:highlight w:val="yellow"/>
           <w:lang w:val="en-US"/>
         </w:rPr>
-        <w:t>this.DataContext</w:t>
-      </w:r>
-      <w:proofErr w:type="spellEnd"/>
-      <w:r>
-        <w:rPr>
-          <w:highlight w:val="yellow"/>
-          <w:lang w:val="en-US"/>
-        </w:rPr>
-        <w:t xml:space="preserve"> = new </w:t>
-      </w:r>
-      <w:proofErr w:type="spellStart"/>
-      <w:r>
-        <w:rPr>
-          <w:highlight w:val="yellow"/>
-          <w:lang w:val="en-US"/>
-        </w:rPr>
-        <w:t>EntityVM</w:t>
-      </w:r>
-      <w:proofErr w:type="spellEnd"/>
-      <w:r>
-        <w:rPr>
-          <w:highlight w:val="yellow"/>
-          <w:lang w:val="en-US"/>
-        </w:rPr>
-        <w:t>();</w:t>
+        <w:t>this.DataContext = new EntityVM();</w:t>
       </w:r>
     </w:p>
     <w:p>
@@ -2118,25 +1254,7 @@
           <w:bCs/>
           <w:lang w:val="en-US"/>
         </w:rPr>
-        <w:t xml:space="preserve">public partial class </w:t>
-      </w:r>
-      <w:proofErr w:type="spellStart"/>
-      <w:r>
-        <w:rPr>
-          <w:b/>
-          <w:bCs/>
-          <w:lang w:val="en-US"/>
-        </w:rPr>
-        <w:t>MainWindow</w:t>
-      </w:r>
-      <w:proofErr w:type="spellEnd"/>
-      <w:r>
-        <w:rPr>
-          <w:b/>
-          <w:bCs/>
-          <w:lang w:val="en-US"/>
-        </w:rPr>
-        <w:t xml:space="preserve"> : Window</w:t>
+        <w:t>public partial class MainWindow : Window</w:t>
       </w:r>
       <w:r>
         <w:rPr>
@@ -2161,7 +1279,6 @@
         </w:rPr>
         <w:t xml:space="preserve">La classe </w:t>
       </w:r>
-      <w:proofErr w:type="spellStart"/>
       <w:r>
         <w:rPr>
           <w:b/>
@@ -2170,14 +1287,12 @@
         </w:rPr>
         <w:t>MainWindow</w:t>
       </w:r>
-      <w:proofErr w:type="spellEnd"/>
       <w:r>
         <w:rPr>
           <w:lang w:val="fr-FR"/>
         </w:rPr>
         <w:t xml:space="preserve"> hérite de la classe </w:t>
       </w:r>
-      <w:proofErr w:type="spellStart"/>
       <w:r>
         <w:rPr>
           <w:b/>
@@ -2186,7 +1301,6 @@
         </w:rPr>
         <w:t>Window</w:t>
       </w:r>
-      <w:proofErr w:type="spellEnd"/>
       <w:r>
         <w:rPr>
           <w:lang w:val="fr-FR"/>
@@ -2211,25 +1325,7 @@
           <w:lang w:val="fr-FR"/>
         </w:rPr>
         <w:lastRenderedPageBreak/>
-        <w:t xml:space="preserve">public </w:t>
-      </w:r>
-      <w:proofErr w:type="spellStart"/>
-      <w:r>
-        <w:rPr>
-          <w:b/>
-          <w:bCs/>
-          <w:lang w:val="fr-FR"/>
-        </w:rPr>
-        <w:t>MainWindow</w:t>
-      </w:r>
-      <w:proofErr w:type="spellEnd"/>
-      <w:r>
-        <w:rPr>
-          <w:b/>
-          <w:bCs/>
-          <w:lang w:val="fr-FR"/>
-        </w:rPr>
-        <w:t>()</w:t>
+        <w:t>public MainWindow()</w:t>
       </w:r>
       <w:r>
         <w:rPr>
@@ -2271,43 +1367,19 @@
         </w:rPr>
         <w:t xml:space="preserve">Il initialise la fenêtre et ses composants grâce à la méthode </w:t>
       </w:r>
-      <w:proofErr w:type="spellStart"/>
-      <w:r>
-        <w:rPr>
-          <w:b/>
-          <w:bCs/>
-          <w:lang w:val="fr-FR"/>
-        </w:rPr>
-        <w:t>InitializeComponent</w:t>
-      </w:r>
-      <w:proofErr w:type="spellEnd"/>
-      <w:r>
-        <w:rPr>
-          <w:b/>
-          <w:bCs/>
-          <w:lang w:val="fr-FR"/>
-        </w:rPr>
-        <w:t>()</w:t>
-      </w:r>
-      <w:r>
-        <w:rPr>
-          <w:lang w:val="fr-FR"/>
-        </w:rPr>
-        <w:t xml:space="preserve">. Cette méthode est générée automatiquement par le fichier XAML associé (généralement </w:t>
-      </w:r>
-      <w:proofErr w:type="spellStart"/>
-      <w:r>
-        <w:rPr>
-          <w:lang w:val="fr-FR"/>
-        </w:rPr>
-        <w:t>MainWindow.xaml</w:t>
-      </w:r>
-      <w:proofErr w:type="spellEnd"/>
-      <w:r>
-        <w:rPr>
-          <w:lang w:val="fr-FR"/>
-        </w:rPr>
-        <w:t>) et configure tous les éléments définis dans ce fichier.</w:t>
+      <w:r>
+        <w:rPr>
+          <w:b/>
+          <w:bCs/>
+          <w:lang w:val="fr-FR"/>
+        </w:rPr>
+        <w:t>InitializeComponent()</w:t>
+      </w:r>
+      <w:r>
+        <w:rPr>
+          <w:lang w:val="fr-FR"/>
+        </w:rPr>
+        <w:t>. Cette méthode est générée automatiquement par le fichier XAML associé (généralement MainWindow.xaml) et configure tous les éléments définis dans ce fichier.</w:t>
       </w:r>
     </w:p>
     <w:p>
@@ -2320,41 +1392,13 @@
           <w:lang w:val="fr-FR"/>
         </w:rPr>
       </w:pPr>
-      <w:proofErr w:type="spellStart"/>
-      <w:r>
-        <w:rPr>
-          <w:b/>
-          <w:bCs/>
-          <w:lang w:val="fr-FR"/>
-        </w:rPr>
-        <w:t>this.DataContext</w:t>
-      </w:r>
-      <w:proofErr w:type="spellEnd"/>
-      <w:r>
-        <w:rPr>
-          <w:b/>
-          <w:bCs/>
-          <w:lang w:val="fr-FR"/>
-        </w:rPr>
-        <w:t xml:space="preserve"> = new </w:t>
-      </w:r>
-      <w:proofErr w:type="spellStart"/>
-      <w:r>
-        <w:rPr>
-          <w:b/>
-          <w:bCs/>
-          <w:lang w:val="fr-FR"/>
-        </w:rPr>
-        <w:t>EntityVM</w:t>
-      </w:r>
-      <w:proofErr w:type="spellEnd"/>
-      <w:r>
-        <w:rPr>
-          <w:b/>
-          <w:bCs/>
-          <w:lang w:val="fr-FR"/>
-        </w:rPr>
-        <w:t>();</w:t>
+      <w:r>
+        <w:rPr>
+          <w:b/>
+          <w:bCs/>
+          <w:lang w:val="fr-FR"/>
+        </w:rPr>
+        <w:t>this.DataContext = new EntityVM();</w:t>
       </w:r>
       <w:r>
         <w:rPr>
@@ -2379,7 +1423,6 @@
         </w:rPr>
         <w:t xml:space="preserve">Associe un objet de type </w:t>
       </w:r>
-      <w:proofErr w:type="spellStart"/>
       <w:r>
         <w:rPr>
           <w:b/>
@@ -2388,28 +1431,12 @@
         </w:rPr>
         <w:t>EntityVM</w:t>
       </w:r>
-      <w:proofErr w:type="spellEnd"/>
-      <w:r>
-        <w:rPr>
-          <w:lang w:val="fr-FR"/>
-        </w:rPr>
-        <w:t xml:space="preserve"> (</w:t>
-      </w:r>
-      <w:proofErr w:type="spellStart"/>
-      <w:r>
-        <w:rPr>
-          <w:lang w:val="fr-FR"/>
-        </w:rPr>
-        <w:t>ViewModel</w:t>
-      </w:r>
-      <w:proofErr w:type="spellEnd"/>
-      <w:r>
-        <w:rPr>
-          <w:lang w:val="fr-FR"/>
-        </w:rPr>
-        <w:t xml:space="preserve">) à la propriété </w:t>
-      </w:r>
-      <w:proofErr w:type="spellStart"/>
+      <w:r>
+        <w:rPr>
+          <w:lang w:val="fr-FR"/>
+        </w:rPr>
+        <w:t xml:space="preserve"> (ViewModel) à la propriété </w:t>
+      </w:r>
       <w:r>
         <w:rPr>
           <w:b/>
@@ -2418,7 +1445,6 @@
         </w:rPr>
         <w:t>DataContext</w:t>
       </w:r>
-      <w:proofErr w:type="spellEnd"/>
       <w:r>
         <w:rPr>
           <w:lang w:val="fr-FR"/>
@@ -2442,7 +1468,6 @@
         </w:rPr>
         <w:t xml:space="preserve">Le </w:t>
       </w:r>
-      <w:proofErr w:type="spellStart"/>
       <w:r>
         <w:rPr>
           <w:b/>
@@ -2451,40 +1476,11 @@
         </w:rPr>
         <w:t>DataContext</w:t>
       </w:r>
-      <w:proofErr w:type="spellEnd"/>
-      <w:r>
-        <w:rPr>
-          <w:lang w:val="fr-FR"/>
-        </w:rPr>
-        <w:t xml:space="preserve"> est utilisé pour établir une liaison entre les éléments de l'interface utilisateur (définis dans le XAML) et les données ou la logique du </w:t>
-      </w:r>
-      <w:proofErr w:type="spellStart"/>
-      <w:r>
-        <w:rPr>
-          <w:lang w:val="fr-FR"/>
-        </w:rPr>
-        <w:t>ViewModel</w:t>
-      </w:r>
-      <w:proofErr w:type="spellEnd"/>
-      <w:r>
-        <w:rPr>
-          <w:lang w:val="fr-FR"/>
-        </w:rPr>
-        <w:t xml:space="preserve">. Cela permet de connecter dynamiquement les propriétés du </w:t>
-      </w:r>
-      <w:proofErr w:type="spellStart"/>
-      <w:r>
-        <w:rPr>
-          <w:lang w:val="fr-FR"/>
-        </w:rPr>
-        <w:t>ViewModel</w:t>
-      </w:r>
-      <w:proofErr w:type="spellEnd"/>
-      <w:r>
-        <w:rPr>
-          <w:lang w:val="fr-FR"/>
-        </w:rPr>
-        <w:t xml:space="preserve"> aux contrôles de la fenêtre en utilisant le </w:t>
+      <w:r>
+        <w:rPr>
+          <w:lang w:val="fr-FR"/>
+        </w:rPr>
+        <w:t xml:space="preserve"> est utilisé pour établir une liaison entre les éléments de l'interface utilisateur (définis dans le XAML) et les données ou la logique du ViewModel. Cela permet de connecter dynamiquement les propriétés du ViewModel aux contrôles de la fenêtre en utilisant le </w:t>
       </w:r>
       <w:r>
         <w:rPr>
@@ -2559,23 +1555,13 @@
         </w:rPr>
         <w:t xml:space="preserve">La méthode </w:t>
       </w:r>
-      <w:proofErr w:type="spellStart"/>
-      <w:r>
-        <w:rPr>
-          <w:b/>
-          <w:bCs/>
-          <w:lang w:val="fr-FR"/>
-        </w:rPr>
-        <w:t>InitializeComponent</w:t>
-      </w:r>
-      <w:proofErr w:type="spellEnd"/>
-      <w:r>
-        <w:rPr>
-          <w:b/>
-          <w:bCs/>
-          <w:lang w:val="fr-FR"/>
-        </w:rPr>
-        <w:t>()</w:t>
+      <w:r>
+        <w:rPr>
+          <w:b/>
+          <w:bCs/>
+          <w:lang w:val="fr-FR"/>
+        </w:rPr>
+        <w:t>InitializeComponent()</w:t>
       </w:r>
       <w:r>
         <w:rPr>
@@ -2600,18 +1586,8 @@
           <w:bCs/>
           <w:lang w:val="fr-FR"/>
         </w:rPr>
-        <w:t xml:space="preserve">Connexion du </w:t>
-      </w:r>
-      <w:proofErr w:type="spellStart"/>
-      <w:r>
-        <w:rPr>
-          <w:b/>
-          <w:bCs/>
-          <w:lang w:val="fr-FR"/>
-        </w:rPr>
-        <w:t>ViewModel</w:t>
-      </w:r>
-      <w:proofErr w:type="spellEnd"/>
+        <w:t>Connexion du ViewModel</w:t>
+      </w:r>
       <w:r>
         <w:rPr>
           <w:lang w:val="fr-FR"/>
@@ -2635,25 +1611,20 @@
         </w:rPr>
         <w:t xml:space="preserve">En définissant </w:t>
       </w:r>
-      <w:proofErr w:type="spellStart"/>
-      <w:r>
-        <w:rPr>
-          <w:b/>
-          <w:bCs/>
-          <w:lang w:val="fr-FR"/>
-        </w:rPr>
-        <w:t>this.DataContext</w:t>
-      </w:r>
-      <w:proofErr w:type="spellEnd"/>
-      <w:r>
-        <w:rPr>
-          <w:b/>
-          <w:bCs/>
-          <w:lang w:val="fr-FR"/>
-        </w:rPr>
-        <w:t xml:space="preserve"> = new </w:t>
-      </w:r>
-      <w:proofErr w:type="spellStart"/>
+      <w:r>
+        <w:rPr>
+          <w:b/>
+          <w:bCs/>
+          <w:lang w:val="fr-FR"/>
+        </w:rPr>
+        <w:t>this.DataContext = new EntityVM();</w:t>
+      </w:r>
+      <w:r>
+        <w:rPr>
+          <w:lang w:val="fr-FR"/>
+        </w:rPr>
+        <w:t xml:space="preserve">, la classe établit une connexion avec le ViewModel, permettant aux contrôles de la fenêtre d'accéder aux propriétés, méthodes et commandes définies dans </w:t>
+      </w:r>
       <w:r>
         <w:rPr>
           <w:b/>
@@ -2662,45 +1633,6 @@
         </w:rPr>
         <w:t>EntityVM</w:t>
       </w:r>
-      <w:proofErr w:type="spellEnd"/>
-      <w:r>
-        <w:rPr>
-          <w:b/>
-          <w:bCs/>
-          <w:lang w:val="fr-FR"/>
-        </w:rPr>
-        <w:t>();</w:t>
-      </w:r>
-      <w:r>
-        <w:rPr>
-          <w:lang w:val="fr-FR"/>
-        </w:rPr>
-        <w:t xml:space="preserve">, la classe établit une connexion avec le </w:t>
-      </w:r>
-      <w:proofErr w:type="spellStart"/>
-      <w:r>
-        <w:rPr>
-          <w:lang w:val="fr-FR"/>
-        </w:rPr>
-        <w:t>ViewModel</w:t>
-      </w:r>
-      <w:proofErr w:type="spellEnd"/>
-      <w:r>
-        <w:rPr>
-          <w:lang w:val="fr-FR"/>
-        </w:rPr>
-        <w:t xml:space="preserve">, permettant aux contrôles de la fenêtre d'accéder aux propriétés, méthodes et commandes définies dans </w:t>
-      </w:r>
-      <w:proofErr w:type="spellStart"/>
-      <w:r>
-        <w:rPr>
-          <w:b/>
-          <w:bCs/>
-          <w:lang w:val="fr-FR"/>
-        </w:rPr>
-        <w:t>EntityVM</w:t>
-      </w:r>
-      <w:proofErr w:type="spellEnd"/>
       <w:r>
         <w:rPr>
           <w:lang w:val="fr-FR"/>
@@ -2796,7 +1728,6 @@
         </w:rPr>
         <w:t xml:space="preserve">Charge et initialise l'interface utilisateur définie dans le fichier </w:t>
       </w:r>
-      <w:proofErr w:type="spellStart"/>
       <w:r>
         <w:rPr>
           <w:b/>
@@ -2805,7 +1736,6 @@
         </w:rPr>
         <w:t>MainWindow.xaml</w:t>
       </w:r>
-      <w:proofErr w:type="spellEnd"/>
       <w:r>
         <w:rPr>
           <w:lang w:val="fr-FR"/>
@@ -2827,23 +1757,8 @@
         <w:rPr>
           <w:lang w:val="fr-FR"/>
         </w:rPr>
-        <w:t xml:space="preserve">Connecte la fenêtre à un </w:t>
-      </w:r>
-      <w:proofErr w:type="spellStart"/>
-      <w:r>
-        <w:rPr>
-          <w:lang w:val="fr-FR"/>
-        </w:rPr>
-        <w:t>ViewModel</w:t>
-      </w:r>
-      <w:proofErr w:type="spellEnd"/>
-      <w:r>
-        <w:rPr>
-          <w:lang w:val="fr-FR"/>
-        </w:rPr>
-        <w:t xml:space="preserve"> (</w:t>
-      </w:r>
-      <w:proofErr w:type="spellStart"/>
+        <w:t>Connecte la fenêtre à un ViewModel (</w:t>
+      </w:r>
       <w:r>
         <w:rPr>
           <w:b/>
@@ -2852,14 +1767,12 @@
         </w:rPr>
         <w:t>EntityVM</w:t>
       </w:r>
-      <w:proofErr w:type="spellEnd"/>
       <w:r>
         <w:rPr>
           <w:lang w:val="fr-FR"/>
         </w:rPr>
         <w:t xml:space="preserve">) en définissant son </w:t>
       </w:r>
-      <w:proofErr w:type="spellStart"/>
       <w:r>
         <w:rPr>
           <w:b/>
@@ -2868,7 +1781,6 @@
         </w:rPr>
         <w:t>DataContext</w:t>
       </w:r>
-      <w:proofErr w:type="spellEnd"/>
       <w:r>
         <w:rPr>
           <w:lang w:val="fr-FR"/>
@@ -2901,35 +1813,7 @@
           <w:lang w:val="fr-FR"/>
         </w:rPr>
         <w:lastRenderedPageBreak/>
-        <w:t>C'est un exemple typique d'implémentation du modèle MVVM (Model-</w:t>
-      </w:r>
-      <w:proofErr w:type="spellStart"/>
-      <w:r>
-        <w:rPr>
-          <w:lang w:val="fr-FR"/>
-        </w:rPr>
-        <w:t>View</w:t>
-      </w:r>
-      <w:proofErr w:type="spellEnd"/>
-      <w:r>
-        <w:rPr>
-          <w:lang w:val="fr-FR"/>
-        </w:rPr>
-        <w:t>-</w:t>
-      </w:r>
-      <w:proofErr w:type="spellStart"/>
-      <w:r>
-        <w:rPr>
-          <w:lang w:val="fr-FR"/>
-        </w:rPr>
-        <w:t>ViewModel</w:t>
-      </w:r>
-      <w:proofErr w:type="spellEnd"/>
-      <w:r>
-        <w:rPr>
-          <w:lang w:val="fr-FR"/>
-        </w:rPr>
-        <w:t>) dans une application WPF.</w:t>
+        <w:t>C'est un exemple typique d'implémentation du modèle MVVM (Model-View-ViewModel) dans une application WPF.</w:t>
       </w:r>
     </w:p>
     <w:p>
@@ -2972,184 +1856,68 @@
         </w:rPr>
         <w:br/>
       </w:r>
-      <w:proofErr w:type="spellStart"/>
       <w:r>
         <w:rPr>
           <w:highlight w:val="yellow"/>
           <w:lang w:val="en-US"/>
         </w:rPr>
-        <w:t>ItemsSource</w:t>
-      </w:r>
-      <w:proofErr w:type="spellEnd"/>
-      <w:r>
+        <w:t>ItemsSource="{Binding StudentList}"</w:t>
+      </w:r>
+    </w:p>
+    <w:p>
+      <w:pPr>
         <w:rPr>
           <w:highlight w:val="yellow"/>
           <w:lang w:val="en-US"/>
         </w:rPr>
-        <w:t xml:space="preserve">="{Binding </w:t>
-      </w:r>
-      <w:proofErr w:type="spellStart"/>
+      </w:pPr>
       <w:r>
         <w:rPr>
           <w:highlight w:val="yellow"/>
           <w:lang w:val="en-US"/>
         </w:rPr>
-        <w:t>StudentList</w:t>
-      </w:r>
-      <w:proofErr w:type="spellEnd"/>
+        <w:t>ItemTemplate="{StaticResource listTemplate}"</w:t>
+      </w:r>
+    </w:p>
+    <w:p>
+      <w:pPr>
+        <w:rPr>
+          <w:lang w:val="fr-FR"/>
+        </w:rPr>
+      </w:pPr>
       <w:r>
         <w:rPr>
           <w:highlight w:val="yellow"/>
-          <w:lang w:val="en-US"/>
-        </w:rPr>
-        <w:t>}"</w:t>
-      </w:r>
-    </w:p>
-    <w:p>
-      <w:pPr>
+          <w:lang w:val="fr-FR"/>
+        </w:rPr>
+        <w:t>SelectedItem="{Binding SelectedStudent}"</w:t>
+      </w:r>
+      <w:r>
+        <w:rPr>
+          <w:lang w:val="fr-FR"/>
+        </w:rPr>
+        <w:t xml:space="preserve"> sélectionne l’item dans la liste</w:t>
+      </w:r>
+    </w:p>
+    <w:p>
+      <w:pPr>
+        <w:rPr>
+          <w:lang w:val="fr-FR"/>
+        </w:rPr>
+      </w:pPr>
+    </w:p>
+    <w:p>
+      <w:pPr>
+        <w:rPr>
+          <w:lang w:val="fr-FR"/>
+        </w:rPr>
+      </w:pPr>
+      <w:r>
         <w:rPr>
           <w:highlight w:val="yellow"/>
-          <w:lang w:val="en-US"/>
-        </w:rPr>
-      </w:pPr>
-      <w:proofErr w:type="spellStart"/>
-      <w:r>
-        <w:rPr>
-          <w:highlight w:val="yellow"/>
-          <w:lang w:val="en-US"/>
-        </w:rPr>
-        <w:t>ItemTemplate</w:t>
-      </w:r>
-      <w:proofErr w:type="spellEnd"/>
-      <w:r>
-        <w:rPr>
-          <w:highlight w:val="yellow"/>
-          <w:lang w:val="en-US"/>
-        </w:rPr>
-        <w:t>="{</w:t>
-      </w:r>
-      <w:proofErr w:type="spellStart"/>
-      <w:r>
-        <w:rPr>
-          <w:highlight w:val="yellow"/>
-          <w:lang w:val="en-US"/>
-        </w:rPr>
-        <w:t>StaticResource</w:t>
-      </w:r>
-      <w:proofErr w:type="spellEnd"/>
-      <w:r>
-        <w:rPr>
-          <w:highlight w:val="yellow"/>
-          <w:lang w:val="en-US"/>
-        </w:rPr>
-        <w:t xml:space="preserve"> </w:t>
-      </w:r>
-      <w:proofErr w:type="spellStart"/>
-      <w:r>
-        <w:rPr>
-          <w:highlight w:val="yellow"/>
-          <w:lang w:val="en-US"/>
-        </w:rPr>
-        <w:t>listTemplate</w:t>
-      </w:r>
-      <w:proofErr w:type="spellEnd"/>
-      <w:r>
-        <w:rPr>
-          <w:highlight w:val="yellow"/>
-          <w:lang w:val="en-US"/>
-        </w:rPr>
-        <w:t>}"</w:t>
-      </w:r>
-    </w:p>
-    <w:p>
-      <w:pPr>
-        <w:rPr>
-          <w:lang w:val="fr-FR"/>
-        </w:rPr>
-      </w:pPr>
-      <w:proofErr w:type="spellStart"/>
-      <w:r>
-        <w:rPr>
-          <w:highlight w:val="yellow"/>
-          <w:lang w:val="fr-FR"/>
-        </w:rPr>
-        <w:t>SelectedItem</w:t>
-      </w:r>
-      <w:proofErr w:type="spellEnd"/>
-      <w:r>
-        <w:rPr>
-          <w:highlight w:val="yellow"/>
-          <w:lang w:val="fr-FR"/>
-        </w:rPr>
-        <w:t xml:space="preserve">="{Binding </w:t>
-      </w:r>
-      <w:proofErr w:type="spellStart"/>
-      <w:r>
-        <w:rPr>
-          <w:highlight w:val="yellow"/>
-          <w:lang w:val="fr-FR"/>
-        </w:rPr>
-        <w:t>SelectedStudent</w:t>
-      </w:r>
-      <w:proofErr w:type="spellEnd"/>
-      <w:r>
-        <w:rPr>
-          <w:highlight w:val="yellow"/>
-          <w:lang w:val="fr-FR"/>
-        </w:rPr>
-        <w:t>}"</w:t>
-      </w:r>
-      <w:r>
-        <w:rPr>
-          <w:lang w:val="fr-FR"/>
-        </w:rPr>
-        <w:t xml:space="preserve"> sélectionne l’item dans la liste</w:t>
-      </w:r>
-    </w:p>
-    <w:p>
-      <w:pPr>
-        <w:rPr>
-          <w:lang w:val="fr-FR"/>
-        </w:rPr>
-      </w:pPr>
-    </w:p>
-    <w:p>
-      <w:pPr>
-        <w:rPr>
-          <w:lang w:val="fr-FR"/>
-        </w:rPr>
-      </w:pPr>
-      <w:proofErr w:type="spellStart"/>
-      <w:r>
-        <w:rPr>
-          <w:highlight w:val="yellow"/>
-          <w:lang w:val="fr-FR"/>
-        </w:rPr>
-        <w:t>DataContext</w:t>
-      </w:r>
-      <w:proofErr w:type="spellEnd"/>
-      <w:r>
-        <w:rPr>
-          <w:highlight w:val="yellow"/>
-          <w:lang w:val="fr-FR"/>
-        </w:rPr>
-        <w:t xml:space="preserve">="{Binding </w:t>
-      </w:r>
-      <w:proofErr w:type="spellStart"/>
-      <w:r>
-        <w:rPr>
-          <w:highlight w:val="yellow"/>
-          <w:lang w:val="fr-FR"/>
-        </w:rPr>
-        <w:t>SelectedStudent</w:t>
-      </w:r>
-      <w:proofErr w:type="spellEnd"/>
-      <w:r>
-        <w:rPr>
-          <w:highlight w:val="yellow"/>
-          <w:lang w:val="fr-FR"/>
-        </w:rPr>
-        <w:t>}"</w:t>
+          <w:lang w:val="fr-FR"/>
+        </w:rPr>
+        <w:t>DataContext="{Binding SelectedStudent}"</w:t>
       </w:r>
       <w:r>
         <w:rPr>
@@ -3373,59 +2141,43 @@
           <w:highlight w:val="yellow"/>
           <w:lang w:val="fr-FR"/>
         </w:rPr>
-        <w:t xml:space="preserve">          return _</w:t>
-      </w:r>
-      <w:proofErr w:type="spellStart"/>
-      <w:r>
+        <w:t xml:space="preserve">          return _productsList;</w:t>
+      </w:r>
+    </w:p>
+    <w:p>
+      <w:pPr>
         <w:rPr>
           <w:highlight w:val="yellow"/>
           <w:lang w:val="fr-FR"/>
         </w:rPr>
-        <w:t>productsList</w:t>
-      </w:r>
-      <w:proofErr w:type="spellEnd"/>
-      <w:r>
+      </w:pPr>
+    </w:p>
+    <w:p>
+      <w:pPr>
         <w:rPr>
           <w:highlight w:val="yellow"/>
           <w:lang w:val="fr-FR"/>
         </w:rPr>
-        <w:t>;</w:t>
-      </w:r>
-    </w:p>
-    <w:p>
-      <w:pPr>
+      </w:pPr>
+      <w:r>
         <w:rPr>
           <w:highlight w:val="yellow"/>
           <w:lang w:val="fr-FR"/>
         </w:rPr>
-      </w:pPr>
-    </w:p>
-    <w:p>
-      <w:pPr>
+        <w:t xml:space="preserve">      }</w:t>
+      </w:r>
+    </w:p>
+    <w:p>
+      <w:pPr>
+        <w:rPr>
+          <w:lang w:val="fr-FR"/>
+        </w:rPr>
+      </w:pPr>
+      <w:r>
         <w:rPr>
           <w:highlight w:val="yellow"/>
           <w:lang w:val="fr-FR"/>
         </w:rPr>
-      </w:pPr>
-      <w:r>
-        <w:rPr>
-          <w:highlight w:val="yellow"/>
-          <w:lang w:val="fr-FR"/>
-        </w:rPr>
-        <w:t xml:space="preserve">      }</w:t>
-      </w:r>
-    </w:p>
-    <w:p>
-      <w:pPr>
-        <w:rPr>
-          <w:lang w:val="fr-FR"/>
-        </w:rPr>
-      </w:pPr>
-      <w:r>
-        <w:rPr>
-          <w:highlight w:val="yellow"/>
-          <w:lang w:val="fr-FR"/>
-        </w:rPr>
         <w:t xml:space="preserve">  }</w:t>
       </w:r>
     </w:p>
@@ -3435,6 +2187,445 @@
           <w:lang w:val="fr-FR"/>
         </w:rPr>
       </w:pPr>
+    </w:p>
+    <w:p>
+      <w:pPr>
+        <w:rPr>
+          <w:b/>
+          <w:bCs/>
+          <w:sz w:val="44"/>
+          <w:szCs w:val="44"/>
+          <w:u w:val="single"/>
+          <w:lang w:val="fr-FR"/>
+        </w:rPr>
+      </w:pPr>
+      <w:r>
+        <w:rPr>
+          <w:b/>
+          <w:bCs/>
+          <w:sz w:val="44"/>
+          <w:szCs w:val="44"/>
+          <w:u w:val="single"/>
+          <w:lang w:val="fr-FR"/>
+        </w:rPr>
+        <w:t>WPF</w:t>
+      </w:r>
+      <w:r>
+        <w:rPr>
+          <w:b/>
+          <w:bCs/>
+          <w:sz w:val="44"/>
+          <w:szCs w:val="44"/>
+          <w:u w:val="single"/>
+          <w:lang w:val="fr-FR"/>
+        </w:rPr>
+        <w:t xml:space="preserve"> Setup</w:t>
+      </w:r>
+    </w:p>
+    <w:p>
+      <w:pPr>
+        <w:pStyle w:val="Paragraphedeliste"/>
+        <w:numPr>
+          <w:ilvl w:val="0"/>
+          <w:numId w:val="6"/>
+        </w:numPr>
+        <w:rPr>
+          <w:lang w:val="fr-FR"/>
+        </w:rPr>
+      </w:pPr>
+      <w:r>
+        <w:rPr>
+          <w:lang w:val="fr-FR"/>
+        </w:rPr>
+        <w:t>C</w:t>
+      </w:r>
+      <w:r>
+        <w:rPr>
+          <w:lang w:val="fr-FR"/>
+        </w:rPr>
+        <w:t>réation d</w:t>
+      </w:r>
+      <w:r>
+        <w:rPr>
+          <w:lang w:val="fr-FR"/>
+        </w:rPr>
+        <w:t xml:space="preserve">es </w:t>
+      </w:r>
+      <w:r>
+        <w:rPr>
+          <w:lang w:val="fr-FR"/>
+        </w:rPr>
+        <w:t>dossier</w:t>
+      </w:r>
+      <w:r>
+        <w:rPr>
+          <w:lang w:val="fr-FR"/>
+        </w:rPr>
+        <w:t>s</w:t>
+      </w:r>
+      <w:r>
+        <w:rPr>
+          <w:lang w:val="fr-FR"/>
+        </w:rPr>
+        <w:t xml:space="preserve"> « </w:t>
+      </w:r>
+      <w:r>
+        <w:rPr>
+          <w:lang w:val="fr-FR"/>
+        </w:rPr>
+        <w:t>MVVM</w:t>
+      </w:r>
+      <w:r>
+        <w:rPr>
+          <w:lang w:val="fr-FR"/>
+        </w:rPr>
+        <w:t> »</w:t>
+      </w:r>
+    </w:p>
+    <w:p>
+      <w:pPr>
+        <w:pStyle w:val="Paragraphedeliste"/>
+        <w:numPr>
+          <w:ilvl w:val="0"/>
+          <w:numId w:val="6"/>
+        </w:numPr>
+        <w:rPr>
+          <w:lang w:val="fr-FR"/>
+        </w:rPr>
+      </w:pPr>
+      <w:r>
+        <w:rPr>
+          <w:lang w:val="fr-FR"/>
+        </w:rPr>
+        <w:t>Création base de données (script SQL)</w:t>
+      </w:r>
+    </w:p>
+    <w:p>
+      <w:pPr>
+        <w:pStyle w:val="Paragraphedeliste"/>
+        <w:numPr>
+          <w:ilvl w:val="0"/>
+          <w:numId w:val="6"/>
+        </w:numPr>
+        <w:rPr>
+          <w:lang w:val="fr-FR"/>
+        </w:rPr>
+      </w:pPr>
+      <w:r>
+        <w:rPr>
+          <w:lang w:val="fr-FR"/>
+        </w:rPr>
+        <w:t>Package Nuggets : Entities Framework</w:t>
+      </w:r>
+    </w:p>
+    <w:p>
+      <w:pPr>
+        <w:pStyle w:val="Paragraphedeliste"/>
+        <w:numPr>
+          <w:ilvl w:val="0"/>
+          <w:numId w:val="6"/>
+        </w:numPr>
+        <w:rPr>
+          <w:lang w:val="fr-FR"/>
+        </w:rPr>
+      </w:pPr>
+      <w:r>
+        <w:rPr>
+          <w:lang w:val="fr-FR"/>
+        </w:rPr>
+        <w:t xml:space="preserve">Exécution commande console package nuggets :  </w:t>
+      </w:r>
+      <w:r>
+        <w:rPr>
+          <w:b/>
+          <w:bCs/>
+          <w:lang w:val="fr-FR"/>
+        </w:rPr>
+        <w:t>Scaffold-DbContext -OutputDir Models 'Data Source=(localdb)</w:t>
+      </w:r>
+      <w:r>
+        <w:rPr>
+          <w:b/>
+          <w:bCs/>
+        </w:rPr>
+        <w:t>\\</w:t>
+      </w:r>
+      <w:r>
+        <w:rPr>
+          <w:b/>
+          <w:bCs/>
+          <w:lang w:val="fr-FR"/>
+        </w:rPr>
+        <w:t>MSSQLLocalDB;Initial Catalog=Northwind' Microsoft.EntityFrameworkCore.SqlServer</w:t>
+      </w:r>
+    </w:p>
+    <w:p>
+      <w:pPr>
+        <w:pStyle w:val="Paragraphedeliste"/>
+        <w:numPr>
+          <w:ilvl w:val="0"/>
+          <w:numId w:val="6"/>
+        </w:numPr>
+        <w:rPr>
+          <w:lang w:val="fr-FR"/>
+        </w:rPr>
+      </w:pPr>
+      <w:r>
+        <w:rPr>
+          <w:b/>
+          <w:bCs/>
+          <w:lang w:val="en-US"/>
+        </w:rPr>
+        <w:t>UseLazyLoadingProxies()</w:t>
+      </w:r>
+      <w:r>
+        <w:rPr>
+          <w:b/>
+          <w:bCs/>
+          <w:lang w:val="en-US"/>
+        </w:rPr>
+        <w:t xml:space="preserve"> </w:t>
+      </w:r>
+      <w:r>
+        <w:rPr>
+          <w:lang w:val="en-US"/>
+        </w:rPr>
+        <w:t>dans le “DbContext” file</w:t>
+      </w:r>
+    </w:p>
+    <w:p>
+      <w:pPr>
+        <w:rPr>
+          <w:lang w:val="fr-FR"/>
+        </w:rPr>
+      </w:pPr>
+    </w:p>
+    <w:p>
+      <w:pPr>
+        <w:rPr>
+          <w:b/>
+          <w:bCs/>
+          <w:sz w:val="44"/>
+          <w:szCs w:val="44"/>
+          <w:u w:val="single"/>
+          <w:lang w:val="fr-FR"/>
+        </w:rPr>
+      </w:pPr>
+      <w:r>
+        <w:rPr>
+          <w:b/>
+          <w:bCs/>
+          <w:sz w:val="44"/>
+          <w:szCs w:val="44"/>
+          <w:u w:val="single"/>
+          <w:lang w:val="fr-FR"/>
+        </w:rPr>
+        <w:t>WEB API</w:t>
+      </w:r>
+      <w:r>
+        <w:rPr>
+          <w:b/>
+          <w:bCs/>
+          <w:sz w:val="44"/>
+          <w:szCs w:val="44"/>
+          <w:u w:val="single"/>
+          <w:lang w:val="fr-FR"/>
+        </w:rPr>
+        <w:t xml:space="preserve"> Setup</w:t>
+      </w:r>
+    </w:p>
+    <w:p>
+      <w:pPr>
+        <w:pStyle w:val="Paragraphedeliste"/>
+        <w:numPr>
+          <w:ilvl w:val="0"/>
+          <w:numId w:val="8"/>
+        </w:numPr>
+        <w:rPr>
+          <w:lang w:val="fr-FR"/>
+        </w:rPr>
+      </w:pPr>
+      <w:r>
+        <w:rPr>
+          <w:lang w:val="fr-FR"/>
+        </w:rPr>
+        <w:t>Création dossier « Entities »</w:t>
+      </w:r>
+    </w:p>
+    <w:p>
+      <w:pPr>
+        <w:pStyle w:val="Paragraphedeliste"/>
+        <w:numPr>
+          <w:ilvl w:val="0"/>
+          <w:numId w:val="8"/>
+        </w:numPr>
+        <w:rPr>
+          <w:lang w:val="fr-FR"/>
+        </w:rPr>
+      </w:pPr>
+      <w:r>
+        <w:rPr>
+          <w:lang w:val="fr-FR"/>
+        </w:rPr>
+        <w:t>Création base de données (script SQL</w:t>
+      </w:r>
+      <w:r>
+        <w:rPr>
+          <w:lang w:val="fr-FR"/>
+        </w:rPr>
+        <w:t>)</w:t>
+      </w:r>
+    </w:p>
+    <w:p>
+      <w:pPr>
+        <w:pStyle w:val="Paragraphedeliste"/>
+        <w:numPr>
+          <w:ilvl w:val="0"/>
+          <w:numId w:val="8"/>
+        </w:numPr>
+        <w:rPr>
+          <w:lang w:val="fr-FR"/>
+        </w:rPr>
+      </w:pPr>
+      <w:r>
+        <w:rPr>
+          <w:lang w:val="fr-FR"/>
+        </w:rPr>
+        <w:t>Package Nuggets : Entities Framework</w:t>
+      </w:r>
+    </w:p>
+    <w:p>
+      <w:pPr>
+        <w:pStyle w:val="Paragraphedeliste"/>
+        <w:numPr>
+          <w:ilvl w:val="0"/>
+          <w:numId w:val="8"/>
+        </w:numPr>
+        <w:rPr>
+          <w:lang w:val="fr-FR"/>
+        </w:rPr>
+      </w:pPr>
+      <w:r>
+        <w:rPr>
+          <w:lang w:val="fr-FR"/>
+        </w:rPr>
+        <w:t xml:space="preserve">Exécution commande console package nuggets :  </w:t>
+      </w:r>
+      <w:r>
+        <w:rPr>
+          <w:b/>
+          <w:bCs/>
+          <w:lang w:val="fr-FR"/>
+        </w:rPr>
+        <w:t xml:space="preserve">Scaffold-DbContext -OutputDir </w:t>
+      </w:r>
+      <w:r>
+        <w:rPr>
+          <w:b/>
+          <w:bCs/>
+          <w:lang w:val="fr-FR"/>
+        </w:rPr>
+        <w:t>Entities</w:t>
+      </w:r>
+      <w:r>
+        <w:rPr>
+          <w:lang w:val="fr-FR"/>
+        </w:rPr>
+        <w:t> </w:t>
+      </w:r>
+      <w:r>
+        <w:rPr>
+          <w:b/>
+          <w:bCs/>
+          <w:lang w:val="fr-FR"/>
+        </w:rPr>
+        <w:t>'Data Source=(localdb)</w:t>
+      </w:r>
+      <w:r>
+        <w:rPr>
+          <w:b/>
+          <w:bCs/>
+        </w:rPr>
+        <w:t>\\</w:t>
+      </w:r>
+      <w:r>
+        <w:rPr>
+          <w:b/>
+          <w:bCs/>
+          <w:lang w:val="fr-FR"/>
+        </w:rPr>
+        <w:t>MSSQLLocalDB;Initial Catalog=Northwind' Microsoft.EntityFrameworkCore.SqlServer</w:t>
+      </w:r>
+    </w:p>
+    <w:p>
+      <w:pPr>
+        <w:pStyle w:val="Paragraphedeliste"/>
+        <w:numPr>
+          <w:ilvl w:val="0"/>
+          <w:numId w:val="8"/>
+        </w:numPr>
+        <w:rPr>
+          <w:lang w:val="fr-FR"/>
+        </w:rPr>
+      </w:pPr>
+      <w:r>
+        <w:rPr>
+          <w:b/>
+          <w:bCs/>
+          <w:lang w:val="en-US"/>
+        </w:rPr>
+        <w:t>UseLazyLoadingProxies()</w:t>
+      </w:r>
+      <w:r>
+        <w:rPr>
+          <w:b/>
+          <w:bCs/>
+          <w:lang w:val="en-US"/>
+        </w:rPr>
+        <w:t xml:space="preserve"> </w:t>
+      </w:r>
+      <w:r>
+        <w:rPr>
+          <w:lang w:val="en-US"/>
+        </w:rPr>
+        <w:t>dans le “DbContext” file</w:t>
+      </w:r>
+    </w:p>
+    <w:p>
+      <w:pPr>
+        <w:pStyle w:val="Paragraphedeliste"/>
+        <w:numPr>
+          <w:ilvl w:val="0"/>
+          <w:numId w:val="8"/>
+        </w:numPr>
+        <w:rPr>
+          <w:lang w:val="fr-FR"/>
+        </w:rPr>
+      </w:pPr>
+      <w:r>
+        <w:rPr>
+          <w:lang w:val="fr-FR"/>
+        </w:rPr>
+        <w:t>Création Repository et UnitOfWork</w:t>
+      </w:r>
+    </w:p>
+    <w:p>
+      <w:pPr>
+        <w:pStyle w:val="Paragraphedeliste"/>
+        <w:numPr>
+          <w:ilvl w:val="0"/>
+          <w:numId w:val="8"/>
+        </w:numPr>
+        <w:rPr>
+          <w:lang w:val="fr-FR"/>
+        </w:rPr>
+      </w:pPr>
+      <w:r>
+        <w:rPr>
+          <w:lang w:val="fr-FR"/>
+        </w:rPr>
+        <w:t>Création DTO</w:t>
+      </w:r>
     </w:p>
     <w:sectPr>
       <w:pgSz w:w="11906" w:h="16838"/>
@@ -3651,6 +2842,92 @@
     </w:lvl>
   </w:abstractNum>
   <w:abstractNum w:abstractNumId="2" w15:restartNumberingAfterBreak="0">
+    <w:nsid w:val="6275703C"/>
+    <w:multiLevelType w:val="hybridMultilevel"/>
+    <w:tmpl w:val="C3DEC6F0"/>
+    <w:lvl w:ilvl="0" w:tplc="FFFFFFFF">
+      <w:start w:val="1"/>
+      <w:numFmt w:val="decimal"/>
+      <w:lvlText w:val="%1."/>
+      <w:lvlJc w:val="left"/>
+      <w:pPr>
+        <w:ind w:left="720" w:hanging="360"/>
+      </w:pPr>
+    </w:lvl>
+    <w:lvl w:ilvl="1" w:tplc="FFFFFFFF" w:tentative="1">
+      <w:start w:val="1"/>
+      <w:numFmt w:val="lowerLetter"/>
+      <w:lvlText w:val="%2."/>
+      <w:lvlJc w:val="left"/>
+      <w:pPr>
+        <w:ind w:left="1440" w:hanging="360"/>
+      </w:pPr>
+    </w:lvl>
+    <w:lvl w:ilvl="2" w:tplc="FFFFFFFF" w:tentative="1">
+      <w:start w:val="1"/>
+      <w:numFmt w:val="lowerRoman"/>
+      <w:lvlText w:val="%3."/>
+      <w:lvlJc w:val="right"/>
+      <w:pPr>
+        <w:ind w:left="2160" w:hanging="180"/>
+      </w:pPr>
+    </w:lvl>
+    <w:lvl w:ilvl="3" w:tplc="FFFFFFFF" w:tentative="1">
+      <w:start w:val="1"/>
+      <w:numFmt w:val="decimal"/>
+      <w:lvlText w:val="%4."/>
+      <w:lvlJc w:val="left"/>
+      <w:pPr>
+        <w:ind w:left="2880" w:hanging="360"/>
+      </w:pPr>
+    </w:lvl>
+    <w:lvl w:ilvl="4" w:tplc="FFFFFFFF" w:tentative="1">
+      <w:start w:val="1"/>
+      <w:numFmt w:val="lowerLetter"/>
+      <w:lvlText w:val="%5."/>
+      <w:lvlJc w:val="left"/>
+      <w:pPr>
+        <w:ind w:left="3600" w:hanging="360"/>
+      </w:pPr>
+    </w:lvl>
+    <w:lvl w:ilvl="5" w:tplc="FFFFFFFF" w:tentative="1">
+      <w:start w:val="1"/>
+      <w:numFmt w:val="lowerRoman"/>
+      <w:lvlText w:val="%6."/>
+      <w:lvlJc w:val="right"/>
+      <w:pPr>
+        <w:ind w:left="4320" w:hanging="180"/>
+      </w:pPr>
+    </w:lvl>
+    <w:lvl w:ilvl="6" w:tplc="FFFFFFFF" w:tentative="1">
+      <w:start w:val="1"/>
+      <w:numFmt w:val="decimal"/>
+      <w:lvlText w:val="%7."/>
+      <w:lvlJc w:val="left"/>
+      <w:pPr>
+        <w:ind w:left="5040" w:hanging="360"/>
+      </w:pPr>
+    </w:lvl>
+    <w:lvl w:ilvl="7" w:tplc="FFFFFFFF" w:tentative="1">
+      <w:start w:val="1"/>
+      <w:numFmt w:val="lowerLetter"/>
+      <w:lvlText w:val="%8."/>
+      <w:lvlJc w:val="left"/>
+      <w:pPr>
+        <w:ind w:left="5760" w:hanging="360"/>
+      </w:pPr>
+    </w:lvl>
+    <w:lvl w:ilvl="8" w:tplc="FFFFFFFF" w:tentative="1">
+      <w:start w:val="1"/>
+      <w:numFmt w:val="lowerRoman"/>
+      <w:lvlText w:val="%9."/>
+      <w:lvlJc w:val="right"/>
+      <w:pPr>
+        <w:ind w:left="6480" w:hanging="180"/>
+      </w:pPr>
+    </w:lvl>
+  </w:abstractNum>
+  <w:abstractNum w:abstractNumId="3" w15:restartNumberingAfterBreak="0">
     <w:nsid w:val="649E5EC5"/>
     <w:multiLevelType w:val="hybridMultilevel"/>
     <w:tmpl w:val="B552AC1E"/>
@@ -3742,7 +3019,7 @@
       </w:pPr>
     </w:lvl>
   </w:abstractNum>
-  <w:abstractNum w:abstractNumId="3" w15:restartNumberingAfterBreak="0">
+  <w:abstractNum w:abstractNumId="4" w15:restartNumberingAfterBreak="0">
     <w:nsid w:val="67B0131D"/>
     <w:multiLevelType w:val="multilevel"/>
     <w:tmpl w:val="074E89C8"/>
@@ -3891,7 +3168,93 @@
       </w:rPr>
     </w:lvl>
   </w:abstractNum>
-  <w:abstractNum w:abstractNumId="4" w15:restartNumberingAfterBreak="0">
+  <w:abstractNum w:abstractNumId="5" w15:restartNumberingAfterBreak="0">
+    <w:nsid w:val="6C7E655F"/>
+    <w:multiLevelType w:val="hybridMultilevel"/>
+    <w:tmpl w:val="60B6AE78"/>
+    <w:lvl w:ilvl="0" w:tplc="040C000F">
+      <w:start w:val="1"/>
+      <w:numFmt w:val="decimal"/>
+      <w:lvlText w:val="%1."/>
+      <w:lvlJc w:val="left"/>
+      <w:pPr>
+        <w:ind w:left="720" w:hanging="360"/>
+      </w:pPr>
+    </w:lvl>
+    <w:lvl w:ilvl="1" w:tplc="040C0019" w:tentative="1">
+      <w:start w:val="1"/>
+      <w:numFmt w:val="lowerLetter"/>
+      <w:lvlText w:val="%2."/>
+      <w:lvlJc w:val="left"/>
+      <w:pPr>
+        <w:ind w:left="1440" w:hanging="360"/>
+      </w:pPr>
+    </w:lvl>
+    <w:lvl w:ilvl="2" w:tplc="040C001B" w:tentative="1">
+      <w:start w:val="1"/>
+      <w:numFmt w:val="lowerRoman"/>
+      <w:lvlText w:val="%3."/>
+      <w:lvlJc w:val="right"/>
+      <w:pPr>
+        <w:ind w:left="2160" w:hanging="180"/>
+      </w:pPr>
+    </w:lvl>
+    <w:lvl w:ilvl="3" w:tplc="040C000F" w:tentative="1">
+      <w:start w:val="1"/>
+      <w:numFmt w:val="decimal"/>
+      <w:lvlText w:val="%4."/>
+      <w:lvlJc w:val="left"/>
+      <w:pPr>
+        <w:ind w:left="2880" w:hanging="360"/>
+      </w:pPr>
+    </w:lvl>
+    <w:lvl w:ilvl="4" w:tplc="040C0019" w:tentative="1">
+      <w:start w:val="1"/>
+      <w:numFmt w:val="lowerLetter"/>
+      <w:lvlText w:val="%5."/>
+      <w:lvlJc w:val="left"/>
+      <w:pPr>
+        <w:ind w:left="3600" w:hanging="360"/>
+      </w:pPr>
+    </w:lvl>
+    <w:lvl w:ilvl="5" w:tplc="040C001B" w:tentative="1">
+      <w:start w:val="1"/>
+      <w:numFmt w:val="lowerRoman"/>
+      <w:lvlText w:val="%6."/>
+      <w:lvlJc w:val="right"/>
+      <w:pPr>
+        <w:ind w:left="4320" w:hanging="180"/>
+      </w:pPr>
+    </w:lvl>
+    <w:lvl w:ilvl="6" w:tplc="040C000F" w:tentative="1">
+      <w:start w:val="1"/>
+      <w:numFmt w:val="decimal"/>
+      <w:lvlText w:val="%7."/>
+      <w:lvlJc w:val="left"/>
+      <w:pPr>
+        <w:ind w:left="5040" w:hanging="360"/>
+      </w:pPr>
+    </w:lvl>
+    <w:lvl w:ilvl="7" w:tplc="040C0019" w:tentative="1">
+      <w:start w:val="1"/>
+      <w:numFmt w:val="lowerLetter"/>
+      <w:lvlText w:val="%8."/>
+      <w:lvlJc w:val="left"/>
+      <w:pPr>
+        <w:ind w:left="5760" w:hanging="360"/>
+      </w:pPr>
+    </w:lvl>
+    <w:lvl w:ilvl="8" w:tplc="040C001B" w:tentative="1">
+      <w:start w:val="1"/>
+      <w:numFmt w:val="lowerRoman"/>
+      <w:lvlText w:val="%9."/>
+      <w:lvlJc w:val="right"/>
+      <w:pPr>
+        <w:ind w:left="6480" w:hanging="180"/>
+      </w:pPr>
+    </w:lvl>
+  </w:abstractNum>
+  <w:abstractNum w:abstractNumId="6" w15:restartNumberingAfterBreak="0">
     <w:nsid w:val="7D3528C9"/>
     <w:multiLevelType w:val="multilevel"/>
     <w:tmpl w:val="C2D2A9B0"/>
@@ -4008,8 +3371,94 @@
       </w:pPr>
     </w:lvl>
   </w:abstractNum>
+  <w:abstractNum w:abstractNumId="7" w15:restartNumberingAfterBreak="0">
+    <w:nsid w:val="7D73008D"/>
+    <w:multiLevelType w:val="hybridMultilevel"/>
+    <w:tmpl w:val="C3DEC6F0"/>
+    <w:lvl w:ilvl="0" w:tplc="040C000F">
+      <w:start w:val="1"/>
+      <w:numFmt w:val="decimal"/>
+      <w:lvlText w:val="%1."/>
+      <w:lvlJc w:val="left"/>
+      <w:pPr>
+        <w:ind w:left="720" w:hanging="360"/>
+      </w:pPr>
+    </w:lvl>
+    <w:lvl w:ilvl="1" w:tplc="040C0019" w:tentative="1">
+      <w:start w:val="1"/>
+      <w:numFmt w:val="lowerLetter"/>
+      <w:lvlText w:val="%2."/>
+      <w:lvlJc w:val="left"/>
+      <w:pPr>
+        <w:ind w:left="1440" w:hanging="360"/>
+      </w:pPr>
+    </w:lvl>
+    <w:lvl w:ilvl="2" w:tplc="040C001B" w:tentative="1">
+      <w:start w:val="1"/>
+      <w:numFmt w:val="lowerRoman"/>
+      <w:lvlText w:val="%3."/>
+      <w:lvlJc w:val="right"/>
+      <w:pPr>
+        <w:ind w:left="2160" w:hanging="180"/>
+      </w:pPr>
+    </w:lvl>
+    <w:lvl w:ilvl="3" w:tplc="040C000F" w:tentative="1">
+      <w:start w:val="1"/>
+      <w:numFmt w:val="decimal"/>
+      <w:lvlText w:val="%4."/>
+      <w:lvlJc w:val="left"/>
+      <w:pPr>
+        <w:ind w:left="2880" w:hanging="360"/>
+      </w:pPr>
+    </w:lvl>
+    <w:lvl w:ilvl="4" w:tplc="040C0019" w:tentative="1">
+      <w:start w:val="1"/>
+      <w:numFmt w:val="lowerLetter"/>
+      <w:lvlText w:val="%5."/>
+      <w:lvlJc w:val="left"/>
+      <w:pPr>
+        <w:ind w:left="3600" w:hanging="360"/>
+      </w:pPr>
+    </w:lvl>
+    <w:lvl w:ilvl="5" w:tplc="040C001B" w:tentative="1">
+      <w:start w:val="1"/>
+      <w:numFmt w:val="lowerRoman"/>
+      <w:lvlText w:val="%6."/>
+      <w:lvlJc w:val="right"/>
+      <w:pPr>
+        <w:ind w:left="4320" w:hanging="180"/>
+      </w:pPr>
+    </w:lvl>
+    <w:lvl w:ilvl="6" w:tplc="040C000F" w:tentative="1">
+      <w:start w:val="1"/>
+      <w:numFmt w:val="decimal"/>
+      <w:lvlText w:val="%7."/>
+      <w:lvlJc w:val="left"/>
+      <w:pPr>
+        <w:ind w:left="5040" w:hanging="360"/>
+      </w:pPr>
+    </w:lvl>
+    <w:lvl w:ilvl="7" w:tplc="040C0019" w:tentative="1">
+      <w:start w:val="1"/>
+      <w:numFmt w:val="lowerLetter"/>
+      <w:lvlText w:val="%8."/>
+      <w:lvlJc w:val="left"/>
+      <w:pPr>
+        <w:ind w:left="5760" w:hanging="360"/>
+      </w:pPr>
+    </w:lvl>
+    <w:lvl w:ilvl="8" w:tplc="040C001B" w:tentative="1">
+      <w:start w:val="1"/>
+      <w:numFmt w:val="lowerRoman"/>
+      <w:lvlText w:val="%9."/>
+      <w:lvlJc w:val="right"/>
+      <w:pPr>
+        <w:ind w:left="6480" w:hanging="180"/>
+      </w:pPr>
+    </w:lvl>
+  </w:abstractNum>
   <w:num w:numId="1" w16cid:durableId="1287853697">
-    <w:abstractNumId w:val="2"/>
+    <w:abstractNumId w:val="3"/>
     <w:lvlOverride w:ilvl="0">
       <w:startOverride w:val="1"/>
     </w:lvlOverride>
@@ -4067,13 +3516,22 @@
     </w:lvlOverride>
   </w:num>
   <w:num w:numId="3" w16cid:durableId="951861247">
-    <w:abstractNumId w:val="4"/>
+    <w:abstractNumId w:val="6"/>
   </w:num>
   <w:num w:numId="4" w16cid:durableId="101925057">
     <w:abstractNumId w:val="0"/>
   </w:num>
   <w:num w:numId="5" w16cid:durableId="252203671">
-    <w:abstractNumId w:val="3"/>
+    <w:abstractNumId w:val="4"/>
+  </w:num>
+  <w:num w:numId="6" w16cid:durableId="128331047">
+    <w:abstractNumId w:val="7"/>
+  </w:num>
+  <w:num w:numId="7" w16cid:durableId="1211334133">
+    <w:abstractNumId w:val="5"/>
+  </w:num>
+  <w:num w:numId="8" w16cid:durableId="1815099106">
+    <w:abstractNumId w:val="2"/>
   </w:num>
 </w:numbering>
 </file>

</xml_diff>